<commit_message>
Added Practice 6 (report)
</commit_message>
<xml_diff>
--- a/lab6/report.docx
+++ b/lab6/report.docx
@@ -1,6 +1,6 @@
 
 <file path=word/document.xml><?xml version="1.0" encoding="utf-8"?>
-<w:document xmlns:wpc="http://schemas.microsoft.com/office/word/2010/wordprocessingCanvas" xmlns:cx="http://schemas.microsoft.com/office/drawing/2014/chartex" xmlns:cx1="http://schemas.microsoft.com/office/drawing/2015/9/8/chartex" xmlns:cx2="http://schemas.microsoft.com/office/drawing/2015/10/21/chartex" xmlns:cx3="http://schemas.microsoft.com/office/drawing/2016/5/9/chartex" xmlns:cx4="http://schemas.microsoft.com/office/drawing/2016/5/10/chartex" xmlns:cx5="http://schemas.microsoft.com/office/drawing/2016/5/11/chartex" xmlns:cx6="http://schemas.microsoft.com/office/drawing/2016/5/12/chartex" xmlns:cx7="http://schemas.microsoft.com/office/drawing/2016/5/13/chartex" xmlns:cx8="http://schemas.microsoft.com/office/drawing/2016/5/14/chartex" xmlns:mc="http://schemas.openxmlformats.org/markup-compatibility/2006" xmlns:aink="http://schemas.microsoft.com/office/drawing/2016/ink" xmlns:am3d="http://schemas.microsoft.com/office/drawing/2017/model3d" xmlns:o="urn:schemas-microsoft-com:office:office" xmlns:r="http://schemas.openxmlformats.org/officeDocument/2006/relationships" xmlns:m="http://schemas.openxmlformats.org/officeDocument/2006/math" xmlns:v="urn:schemas-microsoft-com:vml" xmlns:wp14="http://schemas.microsoft.com/office/word/2010/wordprocessingDrawing" xmlns:wp="http://schemas.openxmlformats.org/drawingml/2006/wordprocessingDrawing" xmlns:w10="urn:schemas-microsoft-com:office:word" xmlns:w="http://schemas.openxmlformats.org/wordprocessingml/2006/main" xmlns:w14="http://schemas.microsoft.com/office/word/2010/wordml" xmlns:w15="http://schemas.microsoft.com/office/word/2012/wordml" xmlns:w16cex="http://schemas.microsoft.com/office/word/2018/wordml/cex" xmlns:w16cid="http://schemas.microsoft.com/office/word/2016/wordml/cid" xmlns:w16="http://schemas.microsoft.com/office/word/2018/wordml" xmlns:w16se="http://schemas.microsoft.com/office/word/2015/wordml/symex" xmlns:wpg="http://schemas.microsoft.com/office/word/2010/wordprocessingGroup" xmlns:wpi="http://schemas.microsoft.com/office/word/2010/wordprocessingInk" xmlns:wne="http://schemas.microsoft.com/office/word/2006/wordml" xmlns:wps="http://schemas.microsoft.com/office/word/2010/wordprocessingShape" mc:Ignorable="w14 w15 w16se w16cid w16 w16cex wp14">
+<w:document xmlns:wpc="http://schemas.microsoft.com/office/word/2010/wordprocessingCanvas" xmlns:cx="http://schemas.microsoft.com/office/drawing/2014/chartex" xmlns:cx1="http://schemas.microsoft.com/office/drawing/2015/9/8/chartex" xmlns:cx2="http://schemas.microsoft.com/office/drawing/2015/10/21/chartex" xmlns:cx3="http://schemas.microsoft.com/office/drawing/2016/5/9/chartex" xmlns:cx4="http://schemas.microsoft.com/office/drawing/2016/5/10/chartex" xmlns:cx5="http://schemas.microsoft.com/office/drawing/2016/5/11/chartex" xmlns:cx6="http://schemas.microsoft.com/office/drawing/2016/5/12/chartex" xmlns:cx7="http://schemas.microsoft.com/office/drawing/2016/5/13/chartex" xmlns:cx8="http://schemas.microsoft.com/office/drawing/2016/5/14/chartex" xmlns:mc="http://schemas.openxmlformats.org/markup-compatibility/2006" xmlns:aink="http://schemas.microsoft.com/office/drawing/2016/ink" xmlns:am3d="http://schemas.microsoft.com/office/drawing/2017/model3d" xmlns:o="urn:schemas-microsoft-com:office:office" xmlns:oel="http://schemas.microsoft.com/office/2019/extlst" xmlns:r="http://schemas.openxmlformats.org/officeDocument/2006/relationships" xmlns:m="http://schemas.openxmlformats.org/officeDocument/2006/math" xmlns:v="urn:schemas-microsoft-com:vml" xmlns:wp14="http://schemas.microsoft.com/office/word/2010/wordprocessingDrawing" xmlns:wp="http://schemas.openxmlformats.org/drawingml/2006/wordprocessingDrawing" xmlns:w10="urn:schemas-microsoft-com:office:word" xmlns:w="http://schemas.openxmlformats.org/wordprocessingml/2006/main" xmlns:w14="http://schemas.microsoft.com/office/word/2010/wordml" xmlns:w15="http://schemas.microsoft.com/office/word/2012/wordml" xmlns:w16cex="http://schemas.microsoft.com/office/word/2018/wordml/cex" xmlns:w16cid="http://schemas.microsoft.com/office/word/2016/wordml/cid" xmlns:w16="http://schemas.microsoft.com/office/word/2018/wordml" xmlns:w16sdtdh="http://schemas.microsoft.com/office/word/2020/wordml/sdtdatahash" xmlns:w16se="http://schemas.microsoft.com/office/word/2015/wordml/symex" xmlns:wpg="http://schemas.microsoft.com/office/word/2010/wordprocessingGroup" xmlns:wpi="http://schemas.microsoft.com/office/word/2010/wordprocessingInk" xmlns:wne="http://schemas.microsoft.com/office/word/2006/wordml" xmlns:wps="http://schemas.microsoft.com/office/word/2010/wordprocessingShape" mc:Ignorable="w14 w15 w16se w16cid w16 w16cex w16sdtdh wp14">
   <w:body>
     <w:p>
       <w:pPr>
@@ -1001,7 +1001,27 @@
           <w:szCs w:val="24"/>
           <w:lang w:eastAsia="ru-RU"/>
         </w:rPr>
-        <w:t>«__»_______202</w:t>
+        <w:t>«_</w:t>
+      </w:r>
+      <w:proofErr w:type="gramStart"/>
+      <w:r>
+        <w:rPr>
+          <w:rFonts w:eastAsia="Times New Roman"/>
+          <w:sz w:val="24"/>
+          <w:szCs w:val="24"/>
+          <w:lang w:eastAsia="ru-RU"/>
+        </w:rPr>
+        <w:t>_»_</w:t>
+      </w:r>
+      <w:proofErr w:type="gramEnd"/>
+      <w:r>
+        <w:rPr>
+          <w:rFonts w:eastAsia="Times New Roman"/>
+          <w:sz w:val="24"/>
+          <w:szCs w:val="24"/>
+          <w:lang w:eastAsia="ru-RU"/>
+        </w:rPr>
+        <w:t>______202</w:t>
       </w:r>
       <w:r>
         <w:rPr>
@@ -1183,7 +1203,27 @@
           <w:szCs w:val="24"/>
           <w:lang w:eastAsia="ru-RU"/>
         </w:rPr>
-        <w:t>«__»_______202</w:t>
+        <w:t>«_</w:t>
+      </w:r>
+      <w:proofErr w:type="gramStart"/>
+      <w:r>
+        <w:rPr>
+          <w:rFonts w:eastAsia="Times New Roman"/>
+          <w:sz w:val="24"/>
+          <w:szCs w:val="24"/>
+          <w:lang w:eastAsia="ru-RU"/>
+        </w:rPr>
+        <w:t>_»_</w:t>
+      </w:r>
+      <w:proofErr w:type="gramEnd"/>
+      <w:r>
+        <w:rPr>
+          <w:rFonts w:eastAsia="Times New Roman"/>
+          <w:sz w:val="24"/>
+          <w:szCs w:val="24"/>
+          <w:lang w:eastAsia="ru-RU"/>
+        </w:rPr>
+        <w:t>______202</w:t>
       </w:r>
       <w:r>
         <w:rPr>
@@ -1300,16 +1340,16 @@
         <w:br w:type="page"/>
       </w:r>
     </w:p>
-    <w:bookmarkStart w:id="0" w:name="_Toc120992919" w:displacedByCustomXml="next"/>
-    <w:bookmarkStart w:id="1" w:name="_Toc119612195" w:displacedByCustomXml="next"/>
-    <w:bookmarkStart w:id="2" w:name="_Toc114518106" w:displacedByCustomXml="next"/>
-    <w:bookmarkStart w:id="3" w:name="_Toc87323073" w:displacedByCustomXml="next"/>
-    <w:bookmarkStart w:id="4" w:name="_Toc86483901" w:displacedByCustomXml="next"/>
-    <w:bookmarkStart w:id="5" w:name="_Toc85710350" w:displacedByCustomXml="next"/>
-    <w:bookmarkStart w:id="6" w:name="_Toc87047406" w:displacedByCustomXml="next"/>
-    <w:bookmarkStart w:id="7" w:name="_Toc87048667" w:displacedByCustomXml="next"/>
-    <w:bookmarkStart w:id="8" w:name="_Toc87052260" w:displacedByCustomXml="next"/>
-    <w:bookmarkStart w:id="9" w:name="_Toc118042673" w:displacedByCustomXml="next"/>
+    <w:bookmarkStart w:id="0" w:name="_Toc118042673" w:displacedByCustomXml="next"/>
+    <w:bookmarkStart w:id="1" w:name="_Toc87052260" w:displacedByCustomXml="next"/>
+    <w:bookmarkStart w:id="2" w:name="_Toc87048667" w:displacedByCustomXml="next"/>
+    <w:bookmarkStart w:id="3" w:name="_Toc87047406" w:displacedByCustomXml="next"/>
+    <w:bookmarkStart w:id="4" w:name="_Toc85710350" w:displacedByCustomXml="next"/>
+    <w:bookmarkStart w:id="5" w:name="_Toc86483901" w:displacedByCustomXml="next"/>
+    <w:bookmarkStart w:id="6" w:name="_Toc87323073" w:displacedByCustomXml="next"/>
+    <w:bookmarkStart w:id="7" w:name="_Toc114518106" w:displacedByCustomXml="next"/>
+    <w:bookmarkStart w:id="8" w:name="_Toc119612195" w:displacedByCustomXml="next"/>
+    <w:bookmarkStart w:id="9" w:name="_Toc120992919" w:displacedByCustomXml="next"/>
     <w:sdt>
       <w:sdtPr>
         <w:rPr>
@@ -1331,13 +1371,13 @@
         </w:rPr>
       </w:sdtEndPr>
       <w:sdtContent>
+        <w:bookmarkEnd w:id="1" w:displacedByCustomXml="next"/>
         <w:bookmarkEnd w:id="2" w:displacedByCustomXml="next"/>
         <w:bookmarkEnd w:id="3" w:displacedByCustomXml="next"/>
         <w:bookmarkEnd w:id="4" w:displacedByCustomXml="next"/>
         <w:bookmarkEnd w:id="5" w:displacedByCustomXml="next"/>
         <w:bookmarkEnd w:id="6" w:displacedByCustomXml="next"/>
         <w:bookmarkEnd w:id="7" w:displacedByCustomXml="next"/>
-        <w:bookmarkEnd w:id="8" w:displacedByCustomXml="next"/>
         <w:sdt>
           <w:sdtPr>
             <w:rPr>
@@ -1394,7 +1434,7 @@
                     <w:t>СОДЕРЖАНИЕ</w:t>
                   </w:r>
                   <w:bookmarkEnd w:id="9"/>
-                  <w:bookmarkEnd w:id="1"/>
+                  <w:bookmarkEnd w:id="8"/>
                   <w:bookmarkEnd w:id="0"/>
                   <w:r>
                     <w:rPr>
@@ -2337,7 +2377,7 @@
                         <w:noProof/>
                         <w:webHidden/>
                       </w:rPr>
-                      <w:t>17</w:t>
+                      <w:t>16</w:t>
                     </w:r>
                     <w:r>
                       <w:rPr>
@@ -2409,7 +2449,7 @@
                         <w:noProof/>
                         <w:webHidden/>
                       </w:rPr>
-                      <w:t>18</w:t>
+                      <w:t>17</w:t>
                     </w:r>
                     <w:r>
                       <w:rPr>
@@ -2481,7 +2521,7 @@
                         <w:noProof/>
                         <w:webHidden/>
                       </w:rPr>
-                      <w:t>19</w:t>
+                      <w:t>18</w:t>
                     </w:r>
                     <w:r>
                       <w:rPr>
@@ -13260,7 +13300,15 @@
         <w:pStyle w:val="af0"/>
       </w:pPr>
       <w:r>
-        <w:t xml:space="preserve">    Symbol(char s, char f) : symbol(s), frequency(f) {};</w:t>
+        <w:t xml:space="preserve">    </w:t>
+      </w:r>
+      <w:proofErr w:type="gramStart"/>
+      <w:r>
+        <w:t>Symbol(</w:t>
+      </w:r>
+      <w:proofErr w:type="gramEnd"/>
+      <w:r>
+        <w:t>char s, char f) : symbol(s), frequency(f) {};</w:t>
       </w:r>
     </w:p>
     <w:p>
@@ -13271,6 +13319,9 @@
         </w:rPr>
       </w:pPr>
       <w:r>
+        <w:rPr>
+          <w:lang w:val="ru-RU"/>
+        </w:rPr>
         <w:t>};</w:t>
       </w:r>
     </w:p>
@@ -13408,46 +13459,46 @@
     <w:p>
       <w:pPr>
         <w:pStyle w:val="af0"/>
+      </w:pPr>
+      <w:r>
+        <w:t>public:</w:t>
+      </w:r>
+    </w:p>
+    <w:p>
+      <w:pPr>
+        <w:pStyle w:val="af0"/>
+      </w:pPr>
+      <w:r>
+        <w:t xml:space="preserve">    explicit </w:t>
+      </w:r>
+      <w:proofErr w:type="gramStart"/>
+      <w:r>
+        <w:t>Encoder(</w:t>
+      </w:r>
+      <w:proofErr w:type="gramEnd"/>
+      <w:r>
+        <w:t>string text) : text(text), length(</w:t>
+      </w:r>
+      <w:proofErr w:type="spellStart"/>
+      <w:r>
+        <w:t>text.size</w:t>
+      </w:r>
+      <w:proofErr w:type="spellEnd"/>
+      <w:r>
+        <w:t>()) {}</w:t>
+      </w:r>
+    </w:p>
+    <w:p>
+      <w:pPr>
+        <w:pStyle w:val="af0"/>
         <w:rPr>
           <w:lang w:val="ru-RU"/>
         </w:rPr>
       </w:pPr>
-      <w:proofErr w:type="spellStart"/>
       <w:r>
         <w:rPr>
           <w:lang w:val="ru-RU"/>
         </w:rPr>
-        <w:t>public</w:t>
-      </w:r>
-      <w:proofErr w:type="spellEnd"/>
-      <w:r>
-        <w:rPr>
-          <w:lang w:val="ru-RU"/>
-        </w:rPr>
-        <w:t>:</w:t>
-      </w:r>
-    </w:p>
-    <w:p>
-      <w:pPr>
-        <w:pStyle w:val="af0"/>
-      </w:pPr>
-      <w:r>
-        <w:t xml:space="preserve">    explicit Encoder(string text) : text(text), length(</w:t>
-      </w:r>
-      <w:proofErr w:type="spellStart"/>
-      <w:r>
-        <w:t>text.size</w:t>
-      </w:r>
-      <w:proofErr w:type="spellEnd"/>
-      <w:r>
-        <w:t>()) {}</w:t>
-      </w:r>
-    </w:p>
-    <w:p>
-      <w:pPr>
-        <w:pStyle w:val="af0"/>
-      </w:pPr>
-      <w:r>
         <w:t>...</w:t>
       </w:r>
     </w:p>
@@ -13562,6 +13613,7 @@
         <w:t xml:space="preserve"> </w:t>
       </w:r>
       <w:proofErr w:type="spellStart"/>
+      <w:proofErr w:type="gramStart"/>
       <w:r>
         <w:rPr>
           <w:lang w:val="ru-RU"/>
@@ -13573,17 +13625,24 @@
         <w:rPr>
           <w:lang w:val="ru-RU"/>
         </w:rPr>
-        <w:t>() {</w:t>
-      </w:r>
-    </w:p>
-    <w:p>
-      <w:pPr>
-        <w:pStyle w:val="af0"/>
-      </w:pPr>
+        <w:t>(</w:t>
+      </w:r>
+      <w:proofErr w:type="gramEnd"/>
       <w:r>
         <w:rPr>
           <w:lang w:val="ru-RU"/>
         </w:rPr>
+        <w:t>) {</w:t>
+      </w:r>
+    </w:p>
+    <w:p>
+      <w:pPr>
+        <w:pStyle w:val="af0"/>
+      </w:pPr>
+      <w:r>
+        <w:rPr>
+          <w:lang w:val="ru-RU"/>
+        </w:rPr>
         <w:t xml:space="preserve">    </w:t>
       </w:r>
       <w:r>
@@ -13638,10 +13697,12 @@
         <w:t xml:space="preserve">            if (</w:t>
       </w:r>
       <w:proofErr w:type="spellStart"/>
+      <w:proofErr w:type="gramStart"/>
       <w:r>
         <w:t>symbol.symbol</w:t>
       </w:r>
       <w:proofErr w:type="spellEnd"/>
+      <w:proofErr w:type="gramEnd"/>
       <w:r>
         <w:t xml:space="preserve"> == text[</w:t>
       </w:r>
@@ -13667,7 +13728,15 @@
         <w:pStyle w:val="af0"/>
       </w:pPr>
       <w:r>
-        <w:t xml:space="preserve">        if (!found) </w:t>
+        <w:t xml:space="preserve">        if </w:t>
+      </w:r>
+      <w:proofErr w:type="gramStart"/>
+      <w:r>
+        <w:t>(!found</w:t>
+      </w:r>
+      <w:proofErr w:type="gramEnd"/>
+      <w:r>
+        <w:t xml:space="preserve">) </w:t>
       </w:r>
       <w:proofErr w:type="spellStart"/>
       <w:r>
@@ -13710,10 +13779,12 @@
         <w:t xml:space="preserve">    sort(</w:t>
       </w:r>
       <w:proofErr w:type="spellStart"/>
+      <w:proofErr w:type="gramStart"/>
       <w:r>
         <w:t>symbols.begin</w:t>
       </w:r>
       <w:proofErr w:type="spellEnd"/>
+      <w:proofErr w:type="gramEnd"/>
       <w:r>
         <w:t xml:space="preserve">(), </w:t>
       </w:r>
@@ -13742,10 +13813,12 @@
         <w:t xml:space="preserve">        return </w:t>
       </w:r>
       <w:proofErr w:type="spellStart"/>
+      <w:proofErr w:type="gramStart"/>
       <w:r>
         <w:t>a.frequency</w:t>
       </w:r>
       <w:proofErr w:type="spellEnd"/>
+      <w:proofErr w:type="gramEnd"/>
       <w:r>
         <w:t xml:space="preserve"> &gt; </w:t>
       </w:r>
@@ -13774,10 +13847,12 @@
         <w:t xml:space="preserve">    if (</w:t>
       </w:r>
       <w:proofErr w:type="spellStart"/>
+      <w:proofErr w:type="gramStart"/>
       <w:r>
         <w:t>symbols.empty</w:t>
       </w:r>
       <w:proofErr w:type="spellEnd"/>
+      <w:proofErr w:type="gramEnd"/>
       <w:r>
         <w:t>()) return;</w:t>
       </w:r>
@@ -13795,7 +13870,15 @@
         <w:pStyle w:val="af0"/>
       </w:pPr>
       <w:r>
-        <w:t xml:space="preserve">    codes(0, </w:t>
+        <w:t xml:space="preserve">    </w:t>
+      </w:r>
+      <w:proofErr w:type="gramStart"/>
+      <w:r>
+        <w:t>codes(</w:t>
+      </w:r>
+      <w:proofErr w:type="gramEnd"/>
+      <w:r>
+        <w:t xml:space="preserve">0, </w:t>
       </w:r>
       <w:proofErr w:type="spellStart"/>
       <w:r>
@@ -13867,10 +13950,12 @@
         <w:t xml:space="preserve">            if (</w:t>
       </w:r>
       <w:proofErr w:type="spellStart"/>
+      <w:proofErr w:type="gramStart"/>
       <w:r>
         <w:t>symbol.symbol</w:t>
       </w:r>
       <w:proofErr w:type="spellEnd"/>
+      <w:proofErr w:type="gramEnd"/>
       <w:r>
         <w:t xml:space="preserve"> == text[</w:t>
       </w:r>
@@ -13981,23 +14066,37 @@
     <w:p>
       <w:pPr>
         <w:pStyle w:val="af0"/>
+        <w:rPr>
+          <w:lang w:val="ru-RU"/>
+        </w:rPr>
       </w:pPr>
       <w:r>
         <w:t>void</w:t>
       </w:r>
       <w:r>
+        <w:rPr>
+          <w:lang w:val="ru-RU"/>
+        </w:rPr>
         <w:t xml:space="preserve"> </w:t>
       </w:r>
+      <w:proofErr w:type="gramStart"/>
       <w:r>
         <w:t>codes</w:t>
       </w:r>
       <w:r>
+        <w:rPr>
+          <w:lang w:val="ru-RU"/>
+        </w:rPr>
         <w:t>(</w:t>
       </w:r>
+      <w:proofErr w:type="gramEnd"/>
       <w:r>
         <w:t>int</w:t>
       </w:r>
       <w:r>
+        <w:rPr>
+          <w:lang w:val="ru-RU"/>
+        </w:rPr>
         <w:t xml:space="preserve"> </w:t>
       </w:r>
       <w:proofErr w:type="spellStart"/>
@@ -14006,12 +14105,18 @@
       </w:r>
       <w:proofErr w:type="spellEnd"/>
       <w:r>
+        <w:rPr>
+          <w:lang w:val="ru-RU"/>
+        </w:rPr>
         <w:t xml:space="preserve">, </w:t>
       </w:r>
       <w:r>
         <w:t>int</w:t>
       </w:r>
       <w:r>
+        <w:rPr>
+          <w:lang w:val="ru-RU"/>
+        </w:rPr>
         <w:t xml:space="preserve"> </w:t>
       </w:r>
       <w:proofErr w:type="spellStart"/>
@@ -14020,6 +14125,9 @@
       </w:r>
       <w:proofErr w:type="spellEnd"/>
       <w:r>
+        <w:rPr>
+          <w:lang w:val="ru-RU"/>
+        </w:rPr>
         <w:t>) {</w:t>
       </w:r>
     </w:p>
@@ -14028,6 +14136,9 @@
         <w:pStyle w:val="af0"/>
       </w:pPr>
       <w:r>
+        <w:rPr>
+          <w:lang w:val="ru-RU"/>
+        </w:rPr>
         <w:t xml:space="preserve">    </w:t>
       </w:r>
       <w:r>
@@ -14071,7 +14182,15 @@
       </w:r>
       <w:proofErr w:type="spellEnd"/>
       <w:r>
-        <w:t>) { symbols[</w:t>
+        <w:t xml:space="preserve">) </w:t>
+      </w:r>
+      <w:proofErr w:type="gramStart"/>
+      <w:r>
+        <w:t>{ symbols</w:t>
+      </w:r>
+      <w:proofErr w:type="gramEnd"/>
+      <w:r>
+        <w:t>[</w:t>
       </w:r>
       <w:proofErr w:type="spellStart"/>
       <w:r>
@@ -14164,7 +14283,15 @@
         <w:pStyle w:val="af0"/>
       </w:pPr>
       <w:r>
-        <w:t xml:space="preserve">        ls += symbols[mb].frequency; </w:t>
+        <w:t xml:space="preserve">        ls += symbols[mb</w:t>
+      </w:r>
+      <w:proofErr w:type="gramStart"/>
+      <w:r>
+        <w:t>].frequency</w:t>
+      </w:r>
+      <w:proofErr w:type="gramEnd"/>
+      <w:r>
+        <w:t xml:space="preserve">; </w:t>
       </w:r>
       <w:proofErr w:type="spellStart"/>
       <w:r>
@@ -14227,16 +14354,29 @@
         <w:t>i</w:t>
       </w:r>
       <w:proofErr w:type="spellEnd"/>
-      <w:r>
-        <w:t>].frequency;</w:t>
-      </w:r>
-    </w:p>
-    <w:p>
-      <w:pPr>
-        <w:pStyle w:val="af0"/>
-      </w:pPr>
-      <w:r>
-        <w:t xml:space="preserve">        if (abs(ls - </w:t>
+      <w:proofErr w:type="gramStart"/>
+      <w:r>
+        <w:t>].frequency</w:t>
+      </w:r>
+      <w:proofErr w:type="gramEnd"/>
+      <w:r>
+        <w:t>;</w:t>
+      </w:r>
+    </w:p>
+    <w:p>
+      <w:pPr>
+        <w:pStyle w:val="af0"/>
+      </w:pPr>
+      <w:r>
+        <w:t xml:space="preserve">        if (</w:t>
+      </w:r>
+      <w:proofErr w:type="gramStart"/>
+      <w:r>
+        <w:t>abs(</w:t>
+      </w:r>
+      <w:proofErr w:type="gramEnd"/>
+      <w:r>
+        <w:t xml:space="preserve">ls - </w:t>
       </w:r>
       <w:proofErr w:type="spellStart"/>
       <w:r>
@@ -14347,8 +14487,13 @@
         <w:t>i</w:t>
       </w:r>
       <w:proofErr w:type="spellEnd"/>
-      <w:r>
-        <w:t>].code += "0";</w:t>
+      <w:proofErr w:type="gramStart"/>
+      <w:r>
+        <w:t>].code</w:t>
+      </w:r>
+      <w:proofErr w:type="gramEnd"/>
+      <w:r>
+        <w:t xml:space="preserve"> += "0";</w:t>
       </w:r>
     </w:p>
     <w:p>
@@ -14363,8 +14508,13 @@
         <w:t>i</w:t>
       </w:r>
       <w:proofErr w:type="spellEnd"/>
-      <w:r>
-        <w:t>].code += "1";</w:t>
+      <w:proofErr w:type="gramStart"/>
+      <w:r>
+        <w:t>].code</w:t>
+      </w:r>
+      <w:proofErr w:type="gramEnd"/>
+      <w:r>
+        <w:t xml:space="preserve"> += "1";</w:t>
       </w:r>
     </w:p>
     <w:p>
@@ -14385,9 +14535,14 @@
         <w:pStyle w:val="af0"/>
       </w:pPr>
       <w:r>
-        <w:t xml:space="preserve">    codes(</w:t>
-      </w:r>
-      <w:proofErr w:type="spellStart"/>
+        <w:t xml:space="preserve">    </w:t>
+      </w:r>
+      <w:proofErr w:type="gramStart"/>
+      <w:r>
+        <w:t>codes(</w:t>
+      </w:r>
+      <w:proofErr w:type="spellStart"/>
+      <w:proofErr w:type="gramEnd"/>
       <w:r>
         <w:t>lb</w:t>
       </w:r>
@@ -14399,12 +14554,32 @@
     <w:p>
       <w:pPr>
         <w:pStyle w:val="af0"/>
+        <w:rPr>
+          <w:lang w:val="ru-RU"/>
+        </w:rPr>
       </w:pPr>
       <w:r>
         <w:t xml:space="preserve">    </w:t>
       </w:r>
-      <w:r>
-        <w:t xml:space="preserve">codes(mb + 1, </w:t>
+      <w:proofErr w:type="gramStart"/>
+      <w:r>
+        <w:t>codes</w:t>
+      </w:r>
+      <w:r>
+        <w:rPr>
+          <w:lang w:val="ru-RU"/>
+        </w:rPr>
+        <w:t>(</w:t>
+      </w:r>
+      <w:proofErr w:type="gramEnd"/>
+      <w:r>
+        <w:t>mb</w:t>
+      </w:r>
+      <w:r>
+        <w:rPr>
+          <w:lang w:val="ru-RU"/>
+        </w:rPr>
+        <w:t xml:space="preserve"> + 1, </w:t>
       </w:r>
       <w:proofErr w:type="spellStart"/>
       <w:r>
@@ -14412,6 +14587,9 @@
       </w:r>
       <w:proofErr w:type="spellEnd"/>
       <w:r>
+        <w:rPr>
+          <w:lang w:val="ru-RU"/>
+        </w:rPr>
         <w:t>);</w:t>
       </w:r>
     </w:p>
@@ -14457,32 +14635,53 @@
     <w:p>
       <w:pPr>
         <w:pStyle w:val="af2"/>
+        <w:rPr>
+          <w:lang w:val="en-US"/>
+        </w:rPr>
       </w:pPr>
       <w:r>
         <w:t>Листинг</w:t>
       </w:r>
       <w:r>
+        <w:rPr>
+          <w:lang w:val="en-US"/>
+        </w:rPr>
         <w:t xml:space="preserve"> </w:t>
       </w:r>
       <w:r>
+        <w:rPr>
+          <w:lang w:val="en-US"/>
+        </w:rPr>
         <w:t>1.5</w:t>
       </w:r>
       <w:r>
+        <w:rPr>
+          <w:lang w:val="en-US"/>
+        </w:rPr>
         <w:t xml:space="preserve"> –</w:t>
       </w:r>
       <w:r>
+        <w:rPr>
+          <w:lang w:val="en-US"/>
+        </w:rPr>
         <w:t xml:space="preserve"> </w:t>
       </w:r>
       <w:r>
         <w:t>Поиск</w:t>
       </w:r>
       <w:r>
+        <w:rPr>
+          <w:lang w:val="en-US"/>
+        </w:rPr>
         <w:t xml:space="preserve"> </w:t>
       </w:r>
       <w:r>
         <w:t>кратчайшего</w:t>
       </w:r>
       <w:r>
+        <w:rPr>
+          <w:lang w:val="en-US"/>
+        </w:rPr>
         <w:t xml:space="preserve"> </w:t>
       </w:r>
       <w:r>
@@ -14494,7 +14693,15 @@
         <w:pStyle w:val="af0"/>
       </w:pPr>
       <w:r>
-        <w:t xml:space="preserve">string decode(const string&amp; </w:t>
+        <w:t xml:space="preserve">string </w:t>
+      </w:r>
+      <w:proofErr w:type="gramStart"/>
+      <w:r>
+        <w:t>decode(</w:t>
+      </w:r>
+      <w:proofErr w:type="gramEnd"/>
+      <w:r>
+        <w:t xml:space="preserve">const string&amp; </w:t>
       </w:r>
       <w:proofErr w:type="spellStart"/>
       <w:r>
@@ -14577,10 +14784,12 @@
         <w:t xml:space="preserve">            if (</w:t>
       </w:r>
       <w:proofErr w:type="spellStart"/>
+      <w:proofErr w:type="gramStart"/>
       <w:r>
         <w:t>symbol.code</w:t>
       </w:r>
       <w:proofErr w:type="spellEnd"/>
+      <w:proofErr w:type="gramEnd"/>
       <w:r>
         <w:t xml:space="preserve"> == </w:t>
       </w:r>
@@ -14625,10 +14834,12 @@
         <w:t xml:space="preserve"> += </w:t>
       </w:r>
       <w:proofErr w:type="spellStart"/>
+      <w:proofErr w:type="gramStart"/>
       <w:r>
         <w:t>symbol.symbol</w:t>
       </w:r>
       <w:proofErr w:type="spellEnd"/>
+      <w:proofErr w:type="gramEnd"/>
       <w:r>
         <w:t>;</w:t>
       </w:r>
@@ -14649,8 +14860,13 @@
         <w:t xml:space="preserve"> += </w:t>
       </w:r>
       <w:proofErr w:type="spellStart"/>
-      <w:r>
-        <w:t>symbol.code.size</w:t>
+      <w:proofErr w:type="gramStart"/>
+      <w:r>
+        <w:t>symbol.code</w:t>
+      </w:r>
+      <w:proofErr w:type="gramEnd"/>
+      <w:r>
+        <w:t>.size</w:t>
       </w:r>
       <w:proofErr w:type="spellEnd"/>
       <w:r>
@@ -18458,32 +18674,64 @@
     <w:p>
       <w:pPr>
         <w:pStyle w:val="af2"/>
+        <w:rPr>
+          <w:lang w:val="en-US"/>
+        </w:rPr>
       </w:pPr>
       <w:r>
         <w:t>Листинг</w:t>
       </w:r>
       <w:r>
+        <w:rPr>
+          <w:lang w:val="en-US"/>
+        </w:rPr>
         <w:t xml:space="preserve"> </w:t>
       </w:r>
       <w:r>
+        <w:rPr>
+          <w:lang w:val="en-US"/>
+        </w:rPr>
         <w:t>1.6</w:t>
       </w:r>
       <w:r>
+        <w:rPr>
+          <w:lang w:val="en-US"/>
+        </w:rPr>
         <w:t xml:space="preserve"> –</w:t>
       </w:r>
       <w:r>
+        <w:rPr>
+          <w:lang w:val="en-US"/>
+        </w:rPr>
         <w:t xml:space="preserve"> </w:t>
       </w:r>
       <w:r>
-        <w:t>Получение кодов</w:t>
-      </w:r>
-    </w:p>
-    <w:p>
-      <w:pPr>
-        <w:pStyle w:val="af0"/>
-      </w:pPr>
-      <w:r>
-        <w:t>void codes(Node *node, string code){</w:t>
+        <w:t>Получение</w:t>
+      </w:r>
+      <w:r>
+        <w:rPr>
+          <w:lang w:val="en-US"/>
+        </w:rPr>
+        <w:t xml:space="preserve"> </w:t>
+      </w:r>
+      <w:r>
+        <w:t>кодов</w:t>
+      </w:r>
+    </w:p>
+    <w:p>
+      <w:pPr>
+        <w:pStyle w:val="af0"/>
+      </w:pPr>
+      <w:r>
+        <w:t xml:space="preserve">void </w:t>
+      </w:r>
+      <w:proofErr w:type="gramStart"/>
+      <w:r>
+        <w:t>codes(</w:t>
+      </w:r>
+      <w:proofErr w:type="gramEnd"/>
+      <w:r>
+        <w:t>Node *node, string code){</w:t>
       </w:r>
     </w:p>
     <w:p>
@@ -18531,7 +18779,15 @@
       </w:r>
       <w:proofErr w:type="spellEnd"/>
       <w:r>
-        <w:t>) { node-&gt;code = code; return; }</w:t>
+        <w:t xml:space="preserve">) </w:t>
+      </w:r>
+      <w:proofErr w:type="gramStart"/>
+      <w:r>
+        <w:t>{ node</w:t>
+      </w:r>
+      <w:proofErr w:type="gramEnd"/>
+      <w:r>
+        <w:t>-&gt;code = code; return; }</w:t>
       </w:r>
     </w:p>
     <w:p>
@@ -18610,477 +18866,27 @@
           <w:lang w:eastAsia="ru-RU"/>
         </w:rPr>
         <w:tab/>
-        <w:t xml:space="preserve">Вывод </w:t>
-      </w:r>
-    </w:p>
-    <w:p>
-      <w:pPr>
-        <w:pStyle w:val="af2"/>
-        <w:rPr>
-          <w:lang w:val="en-US"/>
-        </w:rPr>
-      </w:pPr>
-      <w:r>
-        <w:t>Листинг</w:t>
-      </w:r>
-      <w:r>
-        <w:rPr>
-          <w:lang w:val="en-US"/>
-        </w:rPr>
-        <w:t xml:space="preserve"> 2.1 – </w:t>
-      </w:r>
-      <w:r>
-        <w:t>Вывод</w:t>
-      </w:r>
-      <w:r>
-        <w:rPr>
-          <w:lang w:val="en-US"/>
-        </w:rPr>
-        <w:t xml:space="preserve"> </w:t>
-      </w:r>
-      <w:r>
-        <w:t>графа</w:t>
-      </w:r>
-    </w:p>
-    <w:p>
-      <w:pPr>
-        <w:pStyle w:val="af0"/>
-      </w:pPr>
-      <w:r>
-        <w:t>int</w:t>
-      </w:r>
-      <w:r>
-        <w:t xml:space="preserve"> </w:t>
-      </w:r>
-      <w:r>
-        <w:t>main</w:t>
-      </w:r>
-      <w:r>
-        <w:t>() {</w:t>
-      </w:r>
-    </w:p>
-    <w:p>
-      <w:pPr>
-        <w:pStyle w:val="af0"/>
-      </w:pPr>
-      <w:r>
-        <w:t xml:space="preserve">    </w:t>
-      </w:r>
-      <w:r>
-        <w:t xml:space="preserve">Graph </w:t>
-      </w:r>
-      <w:proofErr w:type="spellStart"/>
-      <w:r>
-        <w:t>graph</w:t>
-      </w:r>
-      <w:proofErr w:type="spellEnd"/>
-      <w:r>
-        <w:t>;</w:t>
-      </w:r>
-    </w:p>
-    <w:p>
-      <w:pPr>
-        <w:pStyle w:val="af0"/>
-      </w:pPr>
-      <w:r>
-        <w:t xml:space="preserve">    </w:t>
-      </w:r>
-      <w:proofErr w:type="spellStart"/>
-      <w:r>
-        <w:t>graph.addNode</w:t>
-      </w:r>
-      <w:proofErr w:type="spellEnd"/>
-      <w:r>
-        <w:t>("L");</w:t>
-      </w:r>
-    </w:p>
-    <w:p>
-      <w:pPr>
-        <w:pStyle w:val="af0"/>
-      </w:pPr>
-      <w:r>
-        <w:t xml:space="preserve">    </w:t>
-      </w:r>
-      <w:proofErr w:type="spellStart"/>
-      <w:r>
-        <w:t>graph.addNode</w:t>
-      </w:r>
-      <w:proofErr w:type="spellEnd"/>
-      <w:r>
-        <w:t>("B");</w:t>
-      </w:r>
-    </w:p>
-    <w:p>
-      <w:pPr>
-        <w:pStyle w:val="af0"/>
-      </w:pPr>
-      <w:r>
-        <w:t xml:space="preserve">    </w:t>
-      </w:r>
-      <w:proofErr w:type="spellStart"/>
-      <w:r>
-        <w:t>graph.addNode</w:t>
-      </w:r>
-      <w:proofErr w:type="spellEnd"/>
-      <w:r>
-        <w:t>("A");</w:t>
-      </w:r>
-    </w:p>
-    <w:p>
-      <w:pPr>
-        <w:pStyle w:val="af0"/>
-      </w:pPr>
-      <w:r>
-        <w:t xml:space="preserve">    </w:t>
-      </w:r>
-      <w:proofErr w:type="spellStart"/>
-      <w:r>
-        <w:t>graph.addNode</w:t>
-      </w:r>
-      <w:proofErr w:type="spellEnd"/>
-      <w:r>
-        <w:t>("N");</w:t>
-      </w:r>
-    </w:p>
-    <w:p>
-      <w:pPr>
-        <w:pStyle w:val="af0"/>
-      </w:pPr>
-      <w:r>
-        <w:t xml:space="preserve">    </w:t>
-      </w:r>
-      <w:proofErr w:type="spellStart"/>
-      <w:r>
-        <w:t>graph.addNode</w:t>
-      </w:r>
-      <w:proofErr w:type="spellEnd"/>
-      <w:r>
-        <w:t>("M");</w:t>
-      </w:r>
-    </w:p>
-    <w:p>
-      <w:pPr>
-        <w:pStyle w:val="af0"/>
-      </w:pPr>
-      <w:r>
-        <w:t xml:space="preserve">    </w:t>
-      </w:r>
-      <w:proofErr w:type="spellStart"/>
-      <w:r>
-        <w:t>graph.addNode</w:t>
-      </w:r>
-      <w:proofErr w:type="spellEnd"/>
-      <w:r>
-        <w:t>("G");</w:t>
-      </w:r>
-    </w:p>
-    <w:p>
-      <w:pPr>
-        <w:pStyle w:val="af0"/>
-      </w:pPr>
-      <w:r>
-        <w:t xml:space="preserve">    </w:t>
-      </w:r>
-      <w:proofErr w:type="spellStart"/>
-      <w:r>
-        <w:t>graph.addNode</w:t>
-      </w:r>
-      <w:proofErr w:type="spellEnd"/>
-      <w:r>
-        <w:t>("S");</w:t>
-      </w:r>
-    </w:p>
-    <w:p>
-      <w:pPr>
-        <w:pStyle w:val="af0"/>
-      </w:pPr>
-      <w:r>
-        <w:t xml:space="preserve">    </w:t>
-      </w:r>
-      <w:proofErr w:type="spellStart"/>
-      <w:r>
-        <w:t>graph.addNode</w:t>
-      </w:r>
-      <w:proofErr w:type="spellEnd"/>
-      <w:r>
-        <w:t>("R");</w:t>
-      </w:r>
-    </w:p>
-    <w:p>
-      <w:pPr>
-        <w:pStyle w:val="af0"/>
-      </w:pPr>
-      <w:r>
-        <w:t xml:space="preserve">    </w:t>
-      </w:r>
-      <w:proofErr w:type="spellStart"/>
-      <w:r>
-        <w:t>graph.addNode</w:t>
-      </w:r>
-      <w:proofErr w:type="spellEnd"/>
-      <w:r>
-        <w:t>("D");</w:t>
-      </w:r>
-    </w:p>
-    <w:p>
-      <w:pPr>
-        <w:pStyle w:val="af0"/>
-      </w:pPr>
-    </w:p>
-    <w:p>
-      <w:pPr>
-        <w:pStyle w:val="af0"/>
-      </w:pPr>
-      <w:r>
-        <w:t xml:space="preserve">    </w:t>
-      </w:r>
-      <w:proofErr w:type="spellStart"/>
-      <w:r>
-        <w:t>graph.addEdge</w:t>
-      </w:r>
-      <w:proofErr w:type="spellEnd"/>
-      <w:r>
-        <w:t>("L", "B", 7);</w:t>
-      </w:r>
-    </w:p>
-    <w:p>
-      <w:pPr>
-        <w:pStyle w:val="af0"/>
-      </w:pPr>
-      <w:r>
-        <w:t xml:space="preserve">    </w:t>
-      </w:r>
-      <w:proofErr w:type="spellStart"/>
-      <w:r>
-        <w:t>graph.addEdge</w:t>
-      </w:r>
-      <w:proofErr w:type="spellEnd"/>
-      <w:r>
-        <w:t>("B", "A", 27);</w:t>
-      </w:r>
-    </w:p>
-    <w:p>
-      <w:pPr>
-        <w:pStyle w:val="af0"/>
-      </w:pPr>
-      <w:r>
-        <w:t xml:space="preserve">    </w:t>
-      </w:r>
-      <w:proofErr w:type="spellStart"/>
-      <w:r>
-        <w:t>graph.addEdge</w:t>
-      </w:r>
-      <w:proofErr w:type="spellEnd"/>
-      <w:r>
-        <w:t>("L", "N", 10);</w:t>
-      </w:r>
-    </w:p>
-    <w:p>
-      <w:pPr>
-        <w:pStyle w:val="af0"/>
-      </w:pPr>
-      <w:r>
-        <w:t xml:space="preserve">    </w:t>
-      </w:r>
-      <w:proofErr w:type="spellStart"/>
-      <w:r>
-        <w:t>graph.addEdge</w:t>
-      </w:r>
-      <w:proofErr w:type="spellEnd"/>
-      <w:r>
-        <w:t>("B", "G", 9);</w:t>
-      </w:r>
-    </w:p>
-    <w:p>
-      <w:pPr>
-        <w:pStyle w:val="af0"/>
-      </w:pPr>
-      <w:r>
-        <w:t xml:space="preserve">    </w:t>
-      </w:r>
-      <w:proofErr w:type="spellStart"/>
-      <w:r>
-        <w:t>graph.addEdge</w:t>
-      </w:r>
-      <w:proofErr w:type="spellEnd"/>
-      <w:r>
-        <w:t>("G", "S", 11);</w:t>
-      </w:r>
-    </w:p>
-    <w:p>
-      <w:pPr>
-        <w:pStyle w:val="af0"/>
-      </w:pPr>
-      <w:r>
-        <w:t xml:space="preserve">    </w:t>
-      </w:r>
-      <w:proofErr w:type="spellStart"/>
-      <w:r>
-        <w:t>graph.addEdge</w:t>
-      </w:r>
-      <w:proofErr w:type="spellEnd"/>
-      <w:r>
-        <w:t>("A", "M", 15);</w:t>
-      </w:r>
-    </w:p>
-    <w:p>
-      <w:pPr>
-        <w:pStyle w:val="af0"/>
-      </w:pPr>
-      <w:r>
-        <w:t xml:space="preserve">    </w:t>
-      </w:r>
-      <w:proofErr w:type="spellStart"/>
-      <w:r>
-        <w:t>graph.addEdge</w:t>
-      </w:r>
-      <w:proofErr w:type="spellEnd"/>
-      <w:r>
-        <w:t>("N", "G", 8);</w:t>
-      </w:r>
-    </w:p>
-    <w:p>
-      <w:pPr>
-        <w:pStyle w:val="af0"/>
-      </w:pPr>
-      <w:r>
-        <w:t xml:space="preserve">    </w:t>
-      </w:r>
-      <w:proofErr w:type="spellStart"/>
-      <w:r>
-        <w:t>graph.addEdge</w:t>
-      </w:r>
-      <w:proofErr w:type="spellEnd"/>
-      <w:r>
-        <w:t>("N", "R", 31);</w:t>
-      </w:r>
-    </w:p>
-    <w:p>
-      <w:pPr>
-        <w:pStyle w:val="af0"/>
-      </w:pPr>
-      <w:r>
-        <w:t xml:space="preserve">    </w:t>
-      </w:r>
-      <w:proofErr w:type="spellStart"/>
-      <w:r>
-        <w:t>graph.addEdge</w:t>
-      </w:r>
-      <w:proofErr w:type="spellEnd"/>
-      <w:r>
-        <w:t>("R", "D", 32);</w:t>
-      </w:r>
-    </w:p>
-    <w:p>
-      <w:pPr>
-        <w:pStyle w:val="af0"/>
-      </w:pPr>
-      <w:r>
-        <w:t xml:space="preserve">    </w:t>
-      </w:r>
-      <w:proofErr w:type="spellStart"/>
-      <w:r>
-        <w:t>graph.addEdge</w:t>
-      </w:r>
-      <w:proofErr w:type="spellEnd"/>
-      <w:r>
-        <w:t>("S", "D", 17);</w:t>
-      </w:r>
-    </w:p>
-    <w:p>
-      <w:pPr>
-        <w:pStyle w:val="af0"/>
-      </w:pPr>
-      <w:r>
-        <w:t xml:space="preserve">    </w:t>
-      </w:r>
-      <w:proofErr w:type="spellStart"/>
-      <w:r>
-        <w:t>graph.addEdge</w:t>
-      </w:r>
-      <w:proofErr w:type="spellEnd"/>
-      <w:r>
-        <w:t>("S", "M", 15);</w:t>
-      </w:r>
-    </w:p>
-    <w:p>
-      <w:pPr>
-        <w:pStyle w:val="af0"/>
-      </w:pPr>
-      <w:r>
-        <w:t xml:space="preserve">    </w:t>
-      </w:r>
-      <w:proofErr w:type="spellStart"/>
-      <w:r>
-        <w:t>graph.addEdge</w:t>
-      </w:r>
-      <w:proofErr w:type="spellEnd"/>
-      <w:r>
-        <w:t>("D", "M", 21);</w:t>
-      </w:r>
-    </w:p>
-    <w:p>
-      <w:pPr>
-        <w:pStyle w:val="af0"/>
-      </w:pPr>
-    </w:p>
-    <w:p>
-      <w:pPr>
-        <w:pStyle w:val="af0"/>
-      </w:pPr>
-      <w:r>
-        <w:t xml:space="preserve">    </w:t>
-      </w:r>
-      <w:proofErr w:type="spellStart"/>
-      <w:r>
-        <w:t>graph</w:t>
-      </w:r>
-      <w:r>
-        <w:t>.</w:t>
-      </w:r>
-      <w:r>
-        <w:t>print</w:t>
-      </w:r>
-      <w:proofErr w:type="spellEnd"/>
-      <w:r>
-        <w:t>();</w:t>
-      </w:r>
-    </w:p>
-    <w:p>
-      <w:pPr>
-        <w:pStyle w:val="af0"/>
-        <w:rPr>
-          <w:lang w:val="ru-RU"/>
-        </w:rPr>
-      </w:pPr>
-      <w:r>
-        <w:rPr>
-          <w:lang w:val="ru-RU"/>
-        </w:rPr>
-        <w:t>...</w:t>
-      </w:r>
-    </w:p>
-    <w:p>
-      <w:pPr>
-        <w:ind w:firstLine="432"/>
-      </w:pPr>
-      <w:r>
-        <w:t>Построив граф сравним с данным графом в задании</w:t>
-      </w:r>
-      <w:r>
-        <w:t xml:space="preserve">, </w:t>
-      </w:r>
-      <w:r>
-        <w:t>Рисунки 1 и 2.</w:t>
-      </w:r>
-    </w:p>
-    <w:p>
-      <w:pPr>
-        <w:ind w:firstLine="432"/>
-        <w:rPr>
-          <w:lang w:eastAsia="ru-RU"/>
-        </w:rPr>
-      </w:pPr>
+      </w:r>
+      <w:r>
+        <w:rPr>
+          <w:lang w:eastAsia="ru-RU"/>
+        </w:rPr>
+        <w:t>Проверка работоспособности алгоритма Шеннона-</w:t>
+      </w:r>
+      <w:proofErr w:type="spellStart"/>
+      <w:r>
+        <w:rPr>
+          <w:lang w:eastAsia="ru-RU"/>
+        </w:rPr>
+        <w:t>Фано</w:t>
+      </w:r>
+      <w:proofErr w:type="spellEnd"/>
+      <w:r>
+        <w:rPr>
+          <w:lang w:eastAsia="ru-RU"/>
+        </w:rPr>
+        <w:t>, рисунок 2.</w:t>
+      </w:r>
       <w:r>
         <w:t xml:space="preserve">  </w:t>
       </w:r>
@@ -19095,13 +18901,13 @@
       </w:pPr>
       <w:r>
         <w:rPr>
-          <w:noProof/>
+          <w:lang w:val="en-US" w:eastAsia="ru-RU"/>
         </w:rPr>
         <w:drawing>
-          <wp:inline distT="0" distB="0" distL="0" distR="0" wp14:anchorId="3C18E9BD" wp14:editId="4E2C2050">
-            <wp:extent cx="4191000" cy="3032807"/>
+          <wp:inline distT="0" distB="0" distL="0" distR="0" wp14:anchorId="70F60856" wp14:editId="3A145FA0">
+            <wp:extent cx="4978400" cy="5261124"/>
             <wp:effectExtent l="0" t="0" r="0" b="0"/>
-            <wp:docPr id="4" name="Рисунок 4"/>
+            <wp:docPr id="5" name="Рисунок 5"/>
             <wp:cNvGraphicFramePr>
               <a:graphicFrameLocks xmlns:a="http://schemas.openxmlformats.org/drawingml/2006/main" noChangeAspect="1"/>
             </wp:cNvGraphicFramePr>
@@ -19121,7 +18927,7 @@
                   <pic:spPr>
                     <a:xfrm>
                       <a:off x="0" y="0"/>
-                      <a:ext cx="4196087" cy="3036488"/>
+                      <a:ext cx="4990073" cy="5273460"/>
                     </a:xfrm>
                     <a:prstGeom prst="rect">
                       <a:avLst/>
@@ -19146,7 +18952,19 @@
         <w:rPr>
           <w:lang w:eastAsia="ru-RU"/>
         </w:rPr>
-        <w:t xml:space="preserve">Рисунок 1 – </w:t>
+        <w:t xml:space="preserve">Рисунок </w:t>
+      </w:r>
+      <w:r>
+        <w:rPr>
+          <w:lang w:eastAsia="ru-RU"/>
+        </w:rPr>
+        <w:t xml:space="preserve">2 </w:t>
+      </w:r>
+      <w:r>
+        <w:rPr>
+          <w:lang w:eastAsia="ru-RU"/>
+        </w:rPr>
+        <w:t xml:space="preserve">– </w:t>
       </w:r>
       <w:r>
         <w:rPr>
@@ -19154,6 +18972,54 @@
         </w:rPr>
         <w:t>Вывод программы</w:t>
       </w:r>
+    </w:p>
+    <w:p>
+      <w:pPr>
+        <w:spacing w:line="360" w:lineRule="auto"/>
+        <w:ind w:firstLine="709"/>
+        <w:jc w:val="both"/>
+        <w:rPr>
+          <w:lang w:eastAsia="ru-RU"/>
+        </w:rPr>
+      </w:pPr>
+      <w:r>
+        <w:rPr>
+          <w:lang w:eastAsia="ru-RU"/>
+        </w:rPr>
+        <w:t xml:space="preserve">Для тестирования работоспособности алгоритма </w:t>
+      </w:r>
+      <w:proofErr w:type="spellStart"/>
+      <w:r>
+        <w:rPr>
+          <w:lang w:eastAsia="ru-RU"/>
+        </w:rPr>
+        <w:t>Хаффмена</w:t>
+      </w:r>
+      <w:proofErr w:type="spellEnd"/>
+      <w:r>
+        <w:rPr>
+          <w:lang w:eastAsia="ru-RU"/>
+        </w:rPr>
+        <w:t xml:space="preserve"> были использованы ФИО автора, рисунок 3.</w:t>
+      </w:r>
+    </w:p>
+    <w:p>
+      <w:pPr>
+        <w:spacing w:line="360" w:lineRule="auto"/>
+        <w:ind w:firstLine="709"/>
+        <w:jc w:val="both"/>
+        <w:rPr>
+          <w:lang w:eastAsia="ru-RU"/>
+        </w:rPr>
+      </w:pPr>
+    </w:p>
+    <w:p>
+      <w:pPr>
+        <w:ind w:firstLine="432"/>
+        <w:rPr>
+          <w:lang w:eastAsia="ru-RU"/>
+        </w:rPr>
+      </w:pPr>
     </w:p>
     <w:p>
       <w:pPr>
@@ -19166,15 +19032,14 @@
       </w:pPr>
       <w:r>
         <w:rPr>
-          <w:noProof/>
           <w:lang w:eastAsia="ru-RU"/>
         </w:rPr>
         <w:lastRenderedPageBreak/>
         <w:drawing>
-          <wp:inline distT="0" distB="0" distL="0" distR="0" wp14:anchorId="394CF215" wp14:editId="4C4A9064">
-            <wp:extent cx="4308375" cy="6246421"/>
-            <wp:effectExtent l="0" t="0" r="0" b="2540"/>
-            <wp:docPr id="6" name="Рисунок 6"/>
+          <wp:inline distT="0" distB="0" distL="0" distR="0" wp14:anchorId="3075CD2F" wp14:editId="73458CDC">
+            <wp:extent cx="5532325" cy="1361493"/>
+            <wp:effectExtent l="0" t="0" r="5080" b="0"/>
+            <wp:docPr id="1" name="Рисунок 1"/>
             <wp:cNvGraphicFramePr>
               <a:graphicFrameLocks xmlns:a="http://schemas.openxmlformats.org/drawingml/2006/main" noChangeAspect="1"/>
             </wp:cNvGraphicFramePr>
@@ -19194,7 +19059,7 @@
                   <pic:spPr>
                     <a:xfrm>
                       <a:off x="0" y="0"/>
-                      <a:ext cx="4319736" cy="6262893"/>
+                      <a:ext cx="5728608" cy="1409798"/>
                     </a:xfrm>
                     <a:prstGeom prst="rect">
                       <a:avLst/>
@@ -19220,98 +19085,6 @@
         <w:rPr>
           <w:lang w:eastAsia="ru-RU"/>
         </w:rPr>
-        <w:t>Рисунок 2 – Отрисовка графа</w:t>
-      </w:r>
-    </w:p>
-    <w:p>
-      <w:pPr>
-        <w:spacing w:line="360" w:lineRule="auto"/>
-        <w:ind w:firstLine="709"/>
-        <w:jc w:val="both"/>
-        <w:rPr>
-          <w:lang w:eastAsia="ru-RU"/>
-        </w:rPr>
-      </w:pPr>
-      <w:r>
-        <w:rPr>
-          <w:lang w:eastAsia="ru-RU"/>
-        </w:rPr>
-        <w:t>Д</w:t>
-      </w:r>
-      <w:r>
-        <w:rPr>
-          <w:lang w:eastAsia="ru-RU"/>
-        </w:rPr>
-        <w:t xml:space="preserve">ля тестирования </w:t>
-      </w:r>
-      <w:r>
-        <w:rPr>
-          <w:lang w:eastAsia="ru-RU"/>
-        </w:rPr>
-        <w:t>работоспособности алгоритма поиска, найдём минимальные расстояние между 2-я парами точек, Рисунок 3.</w:t>
-      </w:r>
-    </w:p>
-    <w:p>
-      <w:pPr>
-        <w:spacing w:line="360" w:lineRule="auto"/>
-        <w:jc w:val="center"/>
-        <w:rPr>
-          <w:lang w:eastAsia="ru-RU"/>
-        </w:rPr>
-      </w:pPr>
-      <w:r>
-        <w:rPr>
-          <w:noProof/>
-        </w:rPr>
-        <w:drawing>
-          <wp:inline distT="0" distB="0" distL="0" distR="0" wp14:anchorId="64A88A69" wp14:editId="3E1F7011">
-            <wp:extent cx="3618172" cy="1000664"/>
-            <wp:effectExtent l="0" t="0" r="1905" b="9525"/>
-            <wp:docPr id="1" name="Рисунок 1"/>
-            <wp:cNvGraphicFramePr>
-              <a:graphicFrameLocks xmlns:a="http://schemas.openxmlformats.org/drawingml/2006/main" noChangeAspect="1"/>
-            </wp:cNvGraphicFramePr>
-            <a:graphic xmlns:a="http://schemas.openxmlformats.org/drawingml/2006/main">
-              <a:graphicData uri="http://schemas.openxmlformats.org/drawingml/2006/picture">
-                <pic:pic xmlns:pic="http://schemas.openxmlformats.org/drawingml/2006/picture">
-                  <pic:nvPicPr>
-                    <pic:cNvPr id="1" name=""/>
-                    <pic:cNvPicPr/>
-                  </pic:nvPicPr>
-                  <pic:blipFill>
-                    <a:blip r:embed="rId13"/>
-                    <a:stretch>
-                      <a:fillRect/>
-                    </a:stretch>
-                  </pic:blipFill>
-                  <pic:spPr>
-                    <a:xfrm>
-                      <a:off x="0" y="0"/>
-                      <a:ext cx="3723607" cy="1029824"/>
-                    </a:xfrm>
-                    <a:prstGeom prst="rect">
-                      <a:avLst/>
-                    </a:prstGeom>
-                  </pic:spPr>
-                </pic:pic>
-              </a:graphicData>
-            </a:graphic>
-          </wp:inline>
-        </w:drawing>
-      </w:r>
-    </w:p>
-    <w:p>
-      <w:pPr>
-        <w:spacing w:line="360" w:lineRule="auto"/>
-        <w:jc w:val="center"/>
-        <w:rPr>
-          <w:lang w:eastAsia="ru-RU"/>
-        </w:rPr>
-      </w:pPr>
-      <w:r>
-        <w:rPr>
-          <w:lang w:eastAsia="ru-RU"/>
-        </w:rPr>
         <w:t xml:space="preserve">Рисунок </w:t>
       </w:r>
       <w:r>
@@ -19324,24 +19097,22 @@
         <w:rPr>
           <w:lang w:eastAsia="ru-RU"/>
         </w:rPr>
-        <w:t xml:space="preserve"> – Прямой обход</w:t>
-      </w:r>
-    </w:p>
-    <w:p>
-      <w:pPr>
-        <w:spacing w:line="360" w:lineRule="auto"/>
-        <w:jc w:val="both"/>
-        <w:rPr>
-          <w:lang w:eastAsia="ru-RU"/>
-        </w:rPr>
-      </w:pPr>
-      <w:r>
-        <w:rPr>
-          <w:lang w:eastAsia="ru-RU"/>
-        </w:rPr>
-        <w:lastRenderedPageBreak/>
-        <w:t>Проверив по графу, убедимся в правильности работы программы.</w:t>
-      </w:r>
+        <w:t xml:space="preserve"> – </w:t>
+      </w:r>
+      <w:r>
+        <w:rPr>
+          <w:lang w:eastAsia="ru-RU"/>
+        </w:rPr>
+        <w:t xml:space="preserve">Алгоритм </w:t>
+      </w:r>
+      <w:proofErr w:type="spellStart"/>
+      <w:r>
+        <w:rPr>
+          <w:lang w:eastAsia="ru-RU"/>
+        </w:rPr>
+        <w:t>Хаффмена</w:t>
+      </w:r>
+      <w:proofErr w:type="spellEnd"/>
     </w:p>
     <w:p>
       <w:pPr>
@@ -19504,7 +19275,7 @@
         </w:rPr>
         <w:t xml:space="preserve">: </w:t>
       </w:r>
-      <w:hyperlink r:id="rId14" w:history="1">
+      <w:hyperlink r:id="rId13" w:history="1">
         <w:r>
           <w:rPr>
             <w:rStyle w:val="ac"/>
@@ -19707,7 +19478,7 @@
         </w:rPr>
         <w:t xml:space="preserve">Курс: Структуры и алгоритмы обработки данных. Часть 2 [Электронный ресурс]. URL: </w:t>
       </w:r>
-      <w:hyperlink r:id="rId15" w:history="1">
+      <w:hyperlink r:id="rId14" w:history="1">
         <w:r>
           <w:rPr>
             <w:rStyle w:val="ac"/>
@@ -19867,7 +19638,7 @@
         </w:rPr>
         <w:t xml:space="preserve"> </w:t>
       </w:r>
-      <w:hyperlink r:id="rId16" w:history="1">
+      <w:hyperlink r:id="rId15" w:history="1">
         <w:r>
           <w:rPr>
             <w:rStyle w:val="ac"/>
@@ -20156,7 +19927,15 @@
         <w:pStyle w:val="af0"/>
       </w:pPr>
       <w:r>
-        <w:t xml:space="preserve">    Symbol(char s, char f) : symbol(s), frequency(f) {};</w:t>
+        <w:t xml:space="preserve">    </w:t>
+      </w:r>
+      <w:proofErr w:type="gramStart"/>
+      <w:r>
+        <w:t>Symbol(</w:t>
+      </w:r>
+      <w:proofErr w:type="gramEnd"/>
+      <w:r>
+        <w:t>char s, char f) : symbol(s), frequency(f) {};</w:t>
       </w:r>
     </w:p>
     <w:p>
@@ -20233,7 +20012,15 @@
         <w:pStyle w:val="af0"/>
       </w:pPr>
       <w:r>
-        <w:t xml:space="preserve">    explicit Encoder(string text) : text(text), length(</w:t>
+        <w:t xml:space="preserve">    explicit </w:t>
+      </w:r>
+      <w:proofErr w:type="gramStart"/>
+      <w:r>
+        <w:t>Encoder(</w:t>
+      </w:r>
+      <w:proofErr w:type="gramEnd"/>
+      <w:r>
+        <w:t>string text) : text(text), length(</w:t>
       </w:r>
       <w:proofErr w:type="spellStart"/>
       <w:r>
@@ -20254,7 +20041,15 @@
         <w:pStyle w:val="af0"/>
       </w:pPr>
       <w:r>
-        <w:t xml:space="preserve">    void encode() {</w:t>
+        <w:t xml:space="preserve">    void </w:t>
+      </w:r>
+      <w:proofErr w:type="gramStart"/>
+      <w:r>
+        <w:t>encode(</w:t>
+      </w:r>
+      <w:proofErr w:type="gramEnd"/>
+      <w:r>
+        <w:t>) {</w:t>
       </w:r>
     </w:p>
     <w:p>
@@ -20321,10 +20116,12 @@
         <w:t xml:space="preserve">                if (</w:t>
       </w:r>
       <w:proofErr w:type="spellStart"/>
+      <w:proofErr w:type="gramStart"/>
       <w:r>
         <w:t>symbol.symbol</w:t>
       </w:r>
       <w:proofErr w:type="spellEnd"/>
+      <w:proofErr w:type="gramEnd"/>
       <w:r>
         <w:t xml:space="preserve"> == text[</w:t>
       </w:r>
@@ -20350,7 +20147,15 @@
         <w:pStyle w:val="af0"/>
       </w:pPr>
       <w:r>
-        <w:t xml:space="preserve">            if (!found) </w:t>
+        <w:t xml:space="preserve">            if </w:t>
+      </w:r>
+      <w:proofErr w:type="gramStart"/>
+      <w:r>
+        <w:t>(!found</w:t>
+      </w:r>
+      <w:proofErr w:type="gramEnd"/>
+      <w:r>
+        <w:t xml:space="preserve">) </w:t>
       </w:r>
       <w:proofErr w:type="spellStart"/>
       <w:r>
@@ -20398,10 +20203,12 @@
         <w:t xml:space="preserve">        sort(</w:t>
       </w:r>
       <w:proofErr w:type="spellStart"/>
+      <w:proofErr w:type="gramStart"/>
       <w:r>
         <w:t>symbols.begin</w:t>
       </w:r>
       <w:proofErr w:type="spellEnd"/>
+      <w:proofErr w:type="gramEnd"/>
       <w:r>
         <w:t xml:space="preserve">(), </w:t>
       </w:r>
@@ -20422,10 +20229,12 @@
         <w:t xml:space="preserve">            return </w:t>
       </w:r>
       <w:proofErr w:type="spellStart"/>
+      <w:proofErr w:type="gramStart"/>
       <w:r>
         <w:t>a.frequency</w:t>
       </w:r>
       <w:proofErr w:type="spellEnd"/>
+      <w:proofErr w:type="gramEnd"/>
       <w:r>
         <w:t xml:space="preserve"> &gt; </w:t>
       </w:r>
@@ -20459,10 +20268,12 @@
         <w:t xml:space="preserve">        if (</w:t>
       </w:r>
       <w:proofErr w:type="spellStart"/>
+      <w:proofErr w:type="gramStart"/>
       <w:r>
         <w:t>symbols.empty</w:t>
       </w:r>
       <w:proofErr w:type="spellEnd"/>
+      <w:proofErr w:type="gramEnd"/>
       <w:r>
         <w:t>()) return;</w:t>
       </w:r>
@@ -20485,7 +20296,15 @@
         <w:pStyle w:val="af0"/>
       </w:pPr>
       <w:r>
-        <w:t xml:space="preserve">        codes(0, </w:t>
+        <w:t xml:space="preserve">        </w:t>
+      </w:r>
+      <w:proofErr w:type="gramStart"/>
+      <w:r>
+        <w:t>codes(</w:t>
+      </w:r>
+      <w:proofErr w:type="gramEnd"/>
+      <w:r>
+        <w:t xml:space="preserve">0, </w:t>
       </w:r>
       <w:proofErr w:type="spellStart"/>
       <w:r>
@@ -20557,10 +20376,12 @@
         <w:t xml:space="preserve">                if (</w:t>
       </w:r>
       <w:proofErr w:type="spellStart"/>
+      <w:proofErr w:type="gramStart"/>
       <w:r>
         <w:t>symbol.symbol</w:t>
       </w:r>
       <w:proofErr w:type="spellEnd"/>
+      <w:proofErr w:type="gramEnd"/>
       <w:r>
         <w:t xml:space="preserve"> == text[</w:t>
       </w:r>
@@ -20607,7 +20428,15 @@
         <w:pStyle w:val="af0"/>
       </w:pPr>
       <w:r>
-        <w:t xml:space="preserve">    void codes(int </w:t>
+        <w:t xml:space="preserve">    void </w:t>
+      </w:r>
+      <w:proofErr w:type="gramStart"/>
+      <w:r>
+        <w:t>codes(</w:t>
+      </w:r>
+      <w:proofErr w:type="gramEnd"/>
+      <w:r>
+        <w:t xml:space="preserve">int </w:t>
       </w:r>
       <w:proofErr w:type="spellStart"/>
       <w:r>
@@ -20645,18 +20474,27 @@
     <w:p>
       <w:pPr>
         <w:pStyle w:val="af2"/>
+        <w:rPr>
+          <w:lang w:val="en-US"/>
+        </w:rPr>
       </w:pPr>
       <w:r>
         <w:lastRenderedPageBreak/>
         <w:t>Продолжение</w:t>
       </w:r>
       <w:r>
+        <w:rPr>
+          <w:lang w:val="en-US"/>
+        </w:rPr>
         <w:t xml:space="preserve"> </w:t>
       </w:r>
       <w:r>
         <w:t>Листинг</w:t>
       </w:r>
       <w:r>
+        <w:rPr>
+          <w:lang w:val="en-US"/>
+        </w:rPr>
         <w:t xml:space="preserve"> </w:t>
       </w:r>
       <w:r>
@@ -20666,6 +20504,9 @@
         <w:t>A</w:t>
       </w:r>
       <w:r>
+        <w:rPr>
+          <w:lang w:val="en-US"/>
+        </w:rPr>
         <w:t>.1</w:t>
       </w:r>
     </w:p>
@@ -20698,7 +20539,15 @@
       </w:r>
       <w:proofErr w:type="spellEnd"/>
       <w:r>
-        <w:t>) { symbols[</w:t>
+        <w:t xml:space="preserve">) </w:t>
+      </w:r>
+      <w:proofErr w:type="gramStart"/>
+      <w:r>
+        <w:t>{ symbols</w:t>
+      </w:r>
+      <w:proofErr w:type="gramEnd"/>
+      <w:r>
+        <w:t>[</w:t>
       </w:r>
       <w:proofErr w:type="spellStart"/>
       <w:r>
@@ -20791,7 +20640,15 @@
         <w:pStyle w:val="af0"/>
       </w:pPr>
       <w:r>
-        <w:t xml:space="preserve">            ls += symbols[mb].frequency; </w:t>
+        <w:t xml:space="preserve">            ls += symbols[mb</w:t>
+      </w:r>
+      <w:proofErr w:type="gramStart"/>
+      <w:r>
+        <w:t>].frequency</w:t>
+      </w:r>
+      <w:proofErr w:type="gramEnd"/>
+      <w:r>
+        <w:t xml:space="preserve">; </w:t>
       </w:r>
       <w:proofErr w:type="spellStart"/>
       <w:r>
@@ -20854,16 +20711,29 @@
         <w:t>i</w:t>
       </w:r>
       <w:proofErr w:type="spellEnd"/>
-      <w:r>
-        <w:t>].frequency;</w:t>
-      </w:r>
-    </w:p>
-    <w:p>
-      <w:pPr>
-        <w:pStyle w:val="af0"/>
-      </w:pPr>
-      <w:r>
-        <w:t xml:space="preserve">            if (abs(ls - </w:t>
+      <w:proofErr w:type="gramStart"/>
+      <w:r>
+        <w:t>].frequency</w:t>
+      </w:r>
+      <w:proofErr w:type="gramEnd"/>
+      <w:r>
+        <w:t>;</w:t>
+      </w:r>
+    </w:p>
+    <w:p>
+      <w:pPr>
+        <w:pStyle w:val="af0"/>
+      </w:pPr>
+      <w:r>
+        <w:t xml:space="preserve">            if (</w:t>
+      </w:r>
+      <w:proofErr w:type="gramStart"/>
+      <w:r>
+        <w:t>abs(</w:t>
+      </w:r>
+      <w:proofErr w:type="gramEnd"/>
+      <w:r>
+        <w:t xml:space="preserve">ls - </w:t>
       </w:r>
       <w:proofErr w:type="spellStart"/>
       <w:r>
@@ -20974,8 +20844,13 @@
         <w:t>i</w:t>
       </w:r>
       <w:proofErr w:type="spellEnd"/>
-      <w:r>
-        <w:t>].code += "0";</w:t>
+      <w:proofErr w:type="gramStart"/>
+      <w:r>
+        <w:t>].code</w:t>
+      </w:r>
+      <w:proofErr w:type="gramEnd"/>
+      <w:r>
+        <w:t xml:space="preserve"> += "0";</w:t>
       </w:r>
     </w:p>
     <w:p>
@@ -20990,8 +20865,13 @@
         <w:t>i</w:t>
       </w:r>
       <w:proofErr w:type="spellEnd"/>
-      <w:r>
-        <w:t>].code += "1";</w:t>
+      <w:proofErr w:type="gramStart"/>
+      <w:r>
+        <w:t>].code</w:t>
+      </w:r>
+      <w:proofErr w:type="gramEnd"/>
+      <w:r>
+        <w:t xml:space="preserve"> += "1";</w:t>
       </w:r>
     </w:p>
     <w:p>
@@ -21012,9 +20892,14 @@
         <w:pStyle w:val="af0"/>
       </w:pPr>
       <w:r>
-        <w:t xml:space="preserve">        codes(</w:t>
-      </w:r>
-      <w:proofErr w:type="spellStart"/>
+        <w:t xml:space="preserve">        </w:t>
+      </w:r>
+      <w:proofErr w:type="gramStart"/>
+      <w:r>
+        <w:t>codes(</w:t>
+      </w:r>
+      <w:proofErr w:type="spellStart"/>
+      <w:proofErr w:type="gramEnd"/>
       <w:r>
         <w:t>lb</w:t>
       </w:r>
@@ -21028,7 +20913,15 @@
         <w:pStyle w:val="af0"/>
       </w:pPr>
       <w:r>
-        <w:t xml:space="preserve">        codes(mb + 1, </w:t>
+        <w:t xml:space="preserve">        </w:t>
+      </w:r>
+      <w:proofErr w:type="gramStart"/>
+      <w:r>
+        <w:t>codes(</w:t>
+      </w:r>
+      <w:proofErr w:type="gramEnd"/>
+      <w:r>
+        <w:t xml:space="preserve">mb + 1, </w:t>
       </w:r>
       <w:proofErr w:type="spellStart"/>
       <w:r>
@@ -21060,12 +20953,17 @@
         <w:t xml:space="preserve">    void </w:t>
       </w:r>
       <w:proofErr w:type="spellStart"/>
+      <w:proofErr w:type="gramStart"/>
       <w:r>
         <w:t>printTable</w:t>
       </w:r>
       <w:proofErr w:type="spellEnd"/>
       <w:r>
-        <w:t>() {</w:t>
+        <w:t>(</w:t>
+      </w:r>
+      <w:proofErr w:type="gramEnd"/>
+      <w:r>
+        <w:t>) {</w:t>
       </w:r>
     </w:p>
     <w:p>
@@ -21116,20 +21014,22 @@
         <w:t xml:space="preserve"> &lt;&lt; </w:t>
       </w:r>
       <w:proofErr w:type="spellStart"/>
+      <w:proofErr w:type="gramStart"/>
       <w:r>
         <w:t>symbol.symbol</w:t>
       </w:r>
       <w:proofErr w:type="spellEnd"/>
+      <w:proofErr w:type="gramEnd"/>
       <w:r>
         <w:t xml:space="preserve"> &lt;&lt; " " &lt;&lt; </w:t>
       </w:r>
       <w:proofErr w:type="spellStart"/>
       <w:r>
-        <w:t>symbol.frequency</w:t>
-      </w:r>
-      <w:proofErr w:type="spellEnd"/>
-      <w:r>
-        <w:t xml:space="preserve"> &lt;&lt; " " &lt;&lt; </w:t>
+        <w:t xml:space="preserve">symbol.frequency &lt;&lt; " " </w:t>
+      </w:r>
+      <w:proofErr w:type="spellEnd"/>
+      <w:r>
+        <w:t xml:space="preserve">&lt;&lt; </w:t>
       </w:r>
       <w:proofErr w:type="spellStart"/>
       <w:r>
@@ -21174,7 +21074,15 @@
         <w:pStyle w:val="af0"/>
       </w:pPr>
       <w:r>
-        <w:t xml:space="preserve">    void statistics() {</w:t>
+        <w:t xml:space="preserve">    void </w:t>
+      </w:r>
+      <w:proofErr w:type="gramStart"/>
+      <w:r>
+        <w:t>statistics(</w:t>
+      </w:r>
+      <w:proofErr w:type="gramEnd"/>
+      <w:r>
+        <w:t>) {</w:t>
       </w:r>
     </w:p>
     <w:p>
@@ -21216,7 +21124,28 @@
         <w:pStyle w:val="af0"/>
       </w:pPr>
       <w:r>
-        <w:t xml:space="preserve">             &lt;&lt; "Encoded size: " &lt;&lt; </w:t>
+        <w:t xml:space="preserve">             &lt;&lt; "Encoded size:</w:t>
+      </w:r>
+      <w:proofErr w:type="spellStart"/>
+      <w:r>
+        <w:t xml:space="preserve"> " &lt;&lt; encodedText.size</w:t>
+      </w:r>
+      <w:proofErr w:type="spellEnd"/>
+      <w:r>
+        <w:t xml:space="preserve">() &lt;&lt; " bits" &lt;&lt; </w:t>
+      </w:r>
+      <w:proofErr w:type="spellStart"/>
+      <w:r>
+        <w:t>endl</w:t>
+      </w:r>
+      <w:proofErr w:type="spellEnd"/>
+    </w:p>
+    <w:p>
+      <w:pPr>
+        <w:pStyle w:val="af0"/>
+      </w:pPr>
+      <w:r>
+        <w:t xml:space="preserve">             &lt;&lt; "Compression ratio: " &lt;&lt; (double) </w:t>
       </w:r>
       <w:proofErr w:type="spellStart"/>
       <w:r>
@@ -21224,34 +21153,13 @@
       </w:r>
       <w:proofErr w:type="spellEnd"/>
       <w:r>
-        <w:t xml:space="preserve">() &lt;&lt; " bits" &lt;&lt; </w:t>
+        <w:t xml:space="preserve">() / (length * 8) &lt;&lt; </w:t>
       </w:r>
       <w:proofErr w:type="spellStart"/>
       <w:r>
         <w:t>endl</w:t>
       </w:r>
       <w:proofErr w:type="spellEnd"/>
-    </w:p>
-    <w:p>
-      <w:pPr>
-        <w:pStyle w:val="af0"/>
-      </w:pPr>
-      <w:r>
-        <w:t xml:space="preserve">             &lt;&lt; "Compression ratio: " &lt;&lt; (double) </w:t>
-      </w:r>
-      <w:proofErr w:type="spellStart"/>
-      <w:r>
-        <w:t>encodedText.size</w:t>
-      </w:r>
-      <w:proofErr w:type="spellEnd"/>
-      <w:r>
-        <w:t xml:space="preserve">() / (length * 8) &lt;&lt; </w:t>
-      </w:r>
-      <w:proofErr w:type="spellStart"/>
-      <w:r>
-        <w:t>endl</w:t>
-      </w:r>
-      <w:proofErr w:type="spellEnd"/>
       <w:r>
         <w:t>;</w:t>
       </w:r>
@@ -21277,12 +21185,17 @@
         <w:t xml:space="preserve">    string </w:t>
       </w:r>
       <w:proofErr w:type="spellStart"/>
+      <w:proofErr w:type="gramStart"/>
       <w:r>
         <w:t>getEncodedText</w:t>
       </w:r>
       <w:proofErr w:type="spellEnd"/>
       <w:r>
-        <w:t>() {</w:t>
+        <w:t>(</w:t>
+      </w:r>
+      <w:proofErr w:type="gramEnd"/>
+      <w:r>
+        <w:t>) {</w:t>
       </w:r>
     </w:p>
     <w:p>
@@ -21319,7 +21232,15 @@
         <w:pStyle w:val="af0"/>
       </w:pPr>
       <w:r>
-        <w:t xml:space="preserve">    string decode(const string&amp; </w:t>
+        <w:t xml:space="preserve">    string </w:t>
+      </w:r>
+      <w:proofErr w:type="gramStart"/>
+      <w:r>
+        <w:t>decode(</w:t>
+      </w:r>
+      <w:proofErr w:type="gramEnd"/>
+      <w:r>
+        <w:t xml:space="preserve">const string&amp; </w:t>
       </w:r>
       <w:proofErr w:type="spellStart"/>
       <w:r>
@@ -21408,10 +21329,12 @@
         <w:t>if (</w:t>
       </w:r>
       <w:proofErr w:type="spellStart"/>
+      <w:proofErr w:type="gramStart"/>
       <w:r>
         <w:t>symbol.code</w:t>
       </w:r>
       <w:proofErr w:type="spellEnd"/>
+      <w:proofErr w:type="gramEnd"/>
       <w:r>
         <w:t xml:space="preserve"> == </w:t>
       </w:r>
@@ -21456,10 +21379,12 @@
         <w:t xml:space="preserve"> += </w:t>
       </w:r>
       <w:proofErr w:type="spellStart"/>
+      <w:proofErr w:type="gramStart"/>
       <w:r>
         <w:t>symbol.symbol</w:t>
       </w:r>
       <w:proofErr w:type="spellEnd"/>
+      <w:proofErr w:type="gramEnd"/>
       <w:r>
         <w:t xml:space="preserve">; </w:t>
       </w:r>
@@ -21549,32 +21474,46 @@
         <w:pStyle w:val="af0"/>
       </w:pPr>
       <w:r>
-        <w:t>int main() {</w:t>
-      </w:r>
-    </w:p>
-    <w:p>
-      <w:pPr>
-        <w:pStyle w:val="af0"/>
-        <w:rPr>
-          <w:lang w:val="ru-RU"/>
-        </w:rPr>
+        <w:t xml:space="preserve">int </w:t>
+      </w:r>
+      <w:proofErr w:type="gramStart"/>
+      <w:r>
+        <w:t>main(</w:t>
+      </w:r>
+      <w:proofErr w:type="gramEnd"/>
+      <w:r>
+        <w:t>) {</w:t>
+      </w:r>
+    </w:p>
+    <w:p>
+      <w:pPr>
+        <w:pStyle w:val="af0"/>
       </w:pPr>
     </w:p>
     <w:p>
       <w:pPr>
         <w:pStyle w:val="af2"/>
+        <w:rPr>
+          <w:lang w:val="en-US"/>
+        </w:rPr>
       </w:pPr>
       <w:r>
         <w:lastRenderedPageBreak/>
         <w:t>Продолжение</w:t>
       </w:r>
       <w:r>
+        <w:rPr>
+          <w:lang w:val="en-US"/>
+        </w:rPr>
         <w:t xml:space="preserve"> </w:t>
       </w:r>
       <w:r>
         <w:t>Листинг</w:t>
       </w:r>
       <w:r>
+        <w:rPr>
+          <w:lang w:val="en-US"/>
+        </w:rPr>
         <w:t xml:space="preserve"> </w:t>
       </w:r>
       <w:r>
@@ -21584,521 +21523,441 @@
         <w:t>A</w:t>
       </w:r>
       <w:r>
+        <w:rPr>
+          <w:lang w:val="en-US"/>
+        </w:rPr>
         <w:t>.1</w:t>
       </w:r>
     </w:p>
     <w:p>
       <w:pPr>
         <w:pStyle w:val="af0"/>
+      </w:pPr>
+      <w:r>
+        <w:t xml:space="preserve">    </w:t>
+      </w:r>
+      <w:r>
+        <w:t>string</w:t>
+      </w:r>
+      <w:r>
+        <w:t xml:space="preserve"> </w:t>
+      </w:r>
+      <w:r>
+        <w:t>text</w:t>
+      </w:r>
+      <w:r>
+        <w:t xml:space="preserve"> = "</w:t>
+      </w:r>
+      <w:proofErr w:type="spellStart"/>
+      <w:r>
+        <w:t>lukovnikov</w:t>
+      </w:r>
+      <w:proofErr w:type="spellEnd"/>
+      <w:r>
+        <w:t xml:space="preserve"> </w:t>
+      </w:r>
+      <w:proofErr w:type="spellStart"/>
+      <w:r>
+        <w:t>dmitry</w:t>
+      </w:r>
+      <w:proofErr w:type="spellEnd"/>
+      <w:r>
+        <w:t xml:space="preserve"> </w:t>
+      </w:r>
+      <w:proofErr w:type="spellStart"/>
+      <w:r>
+        <w:t>romanovich</w:t>
+      </w:r>
+      <w:proofErr w:type="spellEnd"/>
+      <w:r>
+        <w:t xml:space="preserve"> </w:t>
+      </w:r>
+      <w:proofErr w:type="spellStart"/>
+      <w:r>
+        <w:t>lukovnikov</w:t>
+      </w:r>
+      <w:proofErr w:type="spellEnd"/>
+      <w:r>
+        <w:t xml:space="preserve"> </w:t>
+      </w:r>
+      <w:proofErr w:type="spellStart"/>
+      <w:r>
+        <w:t>dmitry</w:t>
+      </w:r>
+      <w:proofErr w:type="spellEnd"/>
+      <w:r>
+        <w:t xml:space="preserve"> </w:t>
+      </w:r>
+      <w:proofErr w:type="spellStart"/>
+      <w:r>
+        <w:t>romanovich</w:t>
+      </w:r>
+      <w:proofErr w:type="spellEnd"/>
+      <w:r>
+        <w:t xml:space="preserve"> </w:t>
+      </w:r>
+      <w:proofErr w:type="spellStart"/>
+      <w:r>
+        <w:t>lukovnikov</w:t>
+      </w:r>
+      <w:proofErr w:type="spellEnd"/>
+      <w:r>
+        <w:t xml:space="preserve"> </w:t>
+      </w:r>
+      <w:proofErr w:type="spellStart"/>
+      <w:r>
+        <w:t>dmitry</w:t>
+      </w:r>
+      <w:proofErr w:type="spellEnd"/>
+      <w:r>
+        <w:t xml:space="preserve"> </w:t>
+      </w:r>
+      <w:proofErr w:type="spellStart"/>
+      <w:r>
+        <w:t>romanovich</w:t>
+      </w:r>
+      <w:proofErr w:type="spellEnd"/>
+      <w:r>
+        <w:t xml:space="preserve"> </w:t>
+      </w:r>
+      <w:proofErr w:type="spellStart"/>
+      <w:r>
+        <w:t>lukovnikov</w:t>
+      </w:r>
+      <w:proofErr w:type="spellEnd"/>
+      <w:r>
+        <w:t xml:space="preserve"> </w:t>
+      </w:r>
+      <w:proofErr w:type="spellStart"/>
+      <w:r>
+        <w:t>dmitry</w:t>
+      </w:r>
+      <w:proofErr w:type="spellEnd"/>
+      <w:r>
+        <w:t xml:space="preserve"> </w:t>
+      </w:r>
+      <w:proofErr w:type="spellStart"/>
+      <w:r>
+        <w:t>romanovich</w:t>
+      </w:r>
+      <w:proofErr w:type="spellEnd"/>
+      <w:r>
+        <w:t xml:space="preserve"> </w:t>
+      </w:r>
+      <w:proofErr w:type="spellStart"/>
+      <w:r>
+        <w:t>lukovnikov</w:t>
+      </w:r>
+      <w:proofErr w:type="spellEnd"/>
+      <w:r>
+        <w:t xml:space="preserve"> </w:t>
+      </w:r>
+      <w:proofErr w:type="spellStart"/>
+      <w:r>
+        <w:t>dmitry</w:t>
+      </w:r>
+      <w:proofErr w:type="spellEnd"/>
+      <w:r>
+        <w:t xml:space="preserve"> </w:t>
+      </w:r>
+      <w:proofErr w:type="spellStart"/>
+      <w:r>
+        <w:t>romanovich</w:t>
+      </w:r>
+      <w:proofErr w:type="spellEnd"/>
+      <w:r>
+        <w:t xml:space="preserve"> </w:t>
+      </w:r>
+      <w:proofErr w:type="spellStart"/>
+      <w:r>
+        <w:t>lukovnikov</w:t>
+      </w:r>
+      <w:proofErr w:type="spellEnd"/>
+      <w:r>
+        <w:t xml:space="preserve"> </w:t>
+      </w:r>
+      <w:proofErr w:type="spellStart"/>
+      <w:r>
+        <w:t>dmitry</w:t>
+      </w:r>
+      <w:proofErr w:type="spellEnd"/>
+      <w:r>
+        <w:t xml:space="preserve"> </w:t>
+      </w:r>
+      <w:proofErr w:type="spellStart"/>
+      <w:r>
+        <w:t>romanovich</w:t>
+      </w:r>
+      <w:proofErr w:type="spellEnd"/>
+      <w:r>
+        <w:t xml:space="preserve"> </w:t>
+      </w:r>
+      <w:proofErr w:type="spellStart"/>
+      <w:r>
+        <w:t>lukovnikov</w:t>
+      </w:r>
+      <w:proofErr w:type="spellEnd"/>
+      <w:r>
+        <w:t xml:space="preserve"> </w:t>
+      </w:r>
+      <w:proofErr w:type="spellStart"/>
+      <w:r>
+        <w:t>dmitry</w:t>
+      </w:r>
+      <w:proofErr w:type="spellEnd"/>
+      <w:r>
+        <w:t xml:space="preserve"> </w:t>
+      </w:r>
+      <w:proofErr w:type="spellStart"/>
+      <w:r>
+        <w:t>romanovich</w:t>
+      </w:r>
+      <w:proofErr w:type="spellEnd"/>
+      <w:r>
+        <w:t xml:space="preserve"> </w:t>
+      </w:r>
+      <w:proofErr w:type="spellStart"/>
+      <w:r>
+        <w:t>lukovnikov</w:t>
+      </w:r>
+      <w:proofErr w:type="spellEnd"/>
+      <w:r>
+        <w:t xml:space="preserve"> </w:t>
+      </w:r>
+      <w:proofErr w:type="spellStart"/>
+      <w:r>
+        <w:t>dmitry</w:t>
+      </w:r>
+      <w:proofErr w:type="spellEnd"/>
+      <w:r>
+        <w:t xml:space="preserve"> </w:t>
+      </w:r>
+      <w:proofErr w:type="spellStart"/>
+      <w:r>
+        <w:t>romanovich</w:t>
+      </w:r>
+      <w:proofErr w:type="spellEnd"/>
+      <w:r>
+        <w:t xml:space="preserve"> </w:t>
+      </w:r>
+      <w:proofErr w:type="spellStart"/>
+      <w:r>
+        <w:t>lukovnikov</w:t>
+      </w:r>
+      <w:proofErr w:type="spellEnd"/>
+      <w:r>
+        <w:t xml:space="preserve"> </w:t>
+      </w:r>
+      <w:proofErr w:type="spellStart"/>
+      <w:r>
+        <w:t>dmitry</w:t>
+      </w:r>
+      <w:proofErr w:type="spellEnd"/>
+      <w:r>
+        <w:t xml:space="preserve"> </w:t>
+      </w:r>
+      <w:proofErr w:type="spellStart"/>
+      <w:r>
+        <w:t>romanovich</w:t>
+      </w:r>
+      <w:proofErr w:type="spellEnd"/>
+      <w:r>
+        <w:t xml:space="preserve"> </w:t>
+      </w:r>
+      <w:proofErr w:type="spellStart"/>
+      <w:r>
+        <w:t>lukovnikov</w:t>
+      </w:r>
+      <w:proofErr w:type="spellEnd"/>
+      <w:r>
+        <w:t xml:space="preserve"> </w:t>
+      </w:r>
+      <w:proofErr w:type="spellStart"/>
+      <w:r>
+        <w:t>dmitry</w:t>
+      </w:r>
+      <w:proofErr w:type="spellEnd"/>
+      <w:r>
+        <w:t xml:space="preserve"> </w:t>
+      </w:r>
+      <w:proofErr w:type="spellStart"/>
+      <w:r>
+        <w:t>romanovich</w:t>
+      </w:r>
+      <w:proofErr w:type="spellEnd"/>
+      <w:r>
+        <w:t>";</w:t>
+      </w:r>
+    </w:p>
+    <w:p>
+      <w:pPr>
+        <w:pStyle w:val="af0"/>
+      </w:pPr>
+      <w:r>
+        <w:t xml:space="preserve">    </w:t>
+      </w:r>
+      <w:r>
+        <w:t>Encoder encoder(text);</w:t>
+      </w:r>
+    </w:p>
+    <w:p>
+      <w:pPr>
+        <w:pStyle w:val="af0"/>
+      </w:pPr>
+      <w:r>
+        <w:t xml:space="preserve">    </w:t>
+      </w:r>
+      <w:proofErr w:type="spellStart"/>
+      <w:proofErr w:type="gramStart"/>
+      <w:r>
+        <w:t>encoder.encode</w:t>
+      </w:r>
+      <w:proofErr w:type="spellEnd"/>
+      <w:proofErr w:type="gramEnd"/>
+      <w:r>
+        <w:t>();</w:t>
+      </w:r>
+    </w:p>
+    <w:p>
+      <w:pPr>
+        <w:pStyle w:val="af0"/>
+      </w:pPr>
+      <w:r>
+        <w:t xml:space="preserve">    </w:t>
+      </w:r>
+      <w:proofErr w:type="spellStart"/>
+      <w:proofErr w:type="gramStart"/>
+      <w:r>
+        <w:t>encoder.printTable</w:t>
+      </w:r>
+      <w:proofErr w:type="spellEnd"/>
+      <w:proofErr w:type="gramEnd"/>
+      <w:r>
+        <w:t>();</w:t>
+      </w:r>
+    </w:p>
+    <w:p>
+      <w:pPr>
+        <w:pStyle w:val="af0"/>
+      </w:pPr>
+      <w:r>
+        <w:t xml:space="preserve">    </w:t>
+      </w:r>
+      <w:proofErr w:type="spellStart"/>
+      <w:proofErr w:type="gramStart"/>
+      <w:r>
+        <w:t>encoder.statistics</w:t>
+      </w:r>
+      <w:proofErr w:type="spellEnd"/>
+      <w:proofErr w:type="gramEnd"/>
+      <w:r>
+        <w:t>();</w:t>
+      </w:r>
+    </w:p>
+    <w:p>
+      <w:pPr>
+        <w:pStyle w:val="af0"/>
+      </w:pPr>
+      <w:r>
+        <w:t xml:space="preserve">    </w:t>
+      </w:r>
+      <w:proofErr w:type="spellStart"/>
+      <w:r>
+        <w:t>cout</w:t>
+      </w:r>
+      <w:proofErr w:type="spellEnd"/>
+      <w:r>
+        <w:t xml:space="preserve"> &lt;&lt; </w:t>
+      </w:r>
+      <w:proofErr w:type="spellStart"/>
+      <w:proofErr w:type="gramStart"/>
+      <w:r>
+        <w:t>encoder.getEncodedText</w:t>
+      </w:r>
+      <w:proofErr w:type="spellEnd"/>
+      <w:proofErr w:type="gramEnd"/>
+      <w:r>
+        <w:t xml:space="preserve">() &lt;&lt; </w:t>
+      </w:r>
+      <w:proofErr w:type="spellStart"/>
+      <w:r>
+        <w:t>endl</w:t>
+      </w:r>
+      <w:proofErr w:type="spellEnd"/>
+      <w:r>
+        <w:t>;</w:t>
+      </w:r>
+    </w:p>
+    <w:p>
+      <w:pPr>
+        <w:pStyle w:val="af0"/>
+      </w:pPr>
+      <w:r>
+        <w:t xml:space="preserve">    </w:t>
+      </w:r>
+      <w:proofErr w:type="spellStart"/>
+      <w:r>
+        <w:t>cout</w:t>
+      </w:r>
+      <w:proofErr w:type="spellEnd"/>
+      <w:r>
+        <w:t xml:space="preserve"> &lt;&lt; </w:t>
+      </w:r>
+      <w:proofErr w:type="spellStart"/>
+      <w:proofErr w:type="gramStart"/>
+      <w:r>
+        <w:t>encoder.decode</w:t>
+      </w:r>
+      <w:proofErr w:type="spellEnd"/>
+      <w:proofErr w:type="gramEnd"/>
+      <w:r>
+        <w:t>(</w:t>
+      </w:r>
+      <w:proofErr w:type="spellStart"/>
+      <w:r>
+        <w:t>encoder.getEncodedText</w:t>
+      </w:r>
+      <w:proofErr w:type="spellEnd"/>
+      <w:r>
+        <w:t xml:space="preserve">()) &lt;&lt; </w:t>
+      </w:r>
+      <w:proofErr w:type="spellStart"/>
+      <w:r>
+        <w:t>endl</w:t>
+      </w:r>
+      <w:proofErr w:type="spellEnd"/>
+      <w:r>
+        <w:t>;</w:t>
+      </w:r>
+    </w:p>
+    <w:p>
+      <w:pPr>
+        <w:pStyle w:val="af0"/>
         <w:rPr>
           <w:lang w:val="ru-RU"/>
         </w:rPr>
       </w:pPr>
       <w:r>
+        <w:t xml:space="preserve">    return</w:t>
+      </w:r>
+      <w:r>
         <w:rPr>
           <w:lang w:val="ru-RU"/>
         </w:rPr>
-        <w:t xml:space="preserve">    </w:t>
-      </w:r>
-      <w:r>
-        <w:t>string</w:t>
-      </w:r>
-      <w:r>
+        <w:t xml:space="preserve"> 0;</w:t>
+      </w:r>
+    </w:p>
+    <w:p>
+      <w:pPr>
+        <w:pStyle w:val="af0"/>
         <w:rPr>
           <w:lang w:val="ru-RU"/>
         </w:rPr>
-        <w:t xml:space="preserve"> </w:t>
-      </w:r>
-      <w:r>
-        <w:t>text</w:t>
-      </w:r>
+      </w:pPr>
       <w:r>
         <w:rPr>
           <w:lang w:val="ru-RU"/>
         </w:rPr>
-        <w:t xml:space="preserve"> = "</w:t>
-      </w:r>
-      <w:proofErr w:type="spellStart"/>
-      <w:r>
-        <w:t>lukovnikov</w:t>
-      </w:r>
-      <w:proofErr w:type="spellEnd"/>
-      <w:r>
-        <w:rPr>
-          <w:lang w:val="ru-RU"/>
-        </w:rPr>
-        <w:t xml:space="preserve"> </w:t>
-      </w:r>
-      <w:proofErr w:type="spellStart"/>
-      <w:r>
-        <w:t>dmitry</w:t>
-      </w:r>
-      <w:proofErr w:type="spellEnd"/>
-      <w:r>
-        <w:rPr>
-          <w:lang w:val="ru-RU"/>
-        </w:rPr>
-        <w:t xml:space="preserve"> </w:t>
-      </w:r>
-      <w:proofErr w:type="spellStart"/>
-      <w:r>
-        <w:t>romanovich</w:t>
-      </w:r>
-      <w:proofErr w:type="spellEnd"/>
-      <w:r>
-        <w:rPr>
-          <w:lang w:val="ru-RU"/>
-        </w:rPr>
-        <w:t xml:space="preserve"> </w:t>
-      </w:r>
-      <w:proofErr w:type="spellStart"/>
-      <w:r>
-        <w:t>lukovnikov</w:t>
-      </w:r>
-      <w:proofErr w:type="spellEnd"/>
-      <w:r>
-        <w:rPr>
-          <w:lang w:val="ru-RU"/>
-        </w:rPr>
-        <w:t xml:space="preserve"> </w:t>
-      </w:r>
-      <w:proofErr w:type="spellStart"/>
-      <w:r>
-        <w:t>dmitry</w:t>
-      </w:r>
-      <w:proofErr w:type="spellEnd"/>
-      <w:r>
-        <w:rPr>
-          <w:lang w:val="ru-RU"/>
-        </w:rPr>
-        <w:t xml:space="preserve"> </w:t>
-      </w:r>
-      <w:proofErr w:type="spellStart"/>
-      <w:r>
-        <w:t>romanovich</w:t>
-      </w:r>
-      <w:proofErr w:type="spellEnd"/>
-      <w:r>
-        <w:rPr>
-          <w:lang w:val="ru-RU"/>
-        </w:rPr>
-        <w:t xml:space="preserve"> </w:t>
-      </w:r>
-      <w:proofErr w:type="spellStart"/>
-      <w:r>
-        <w:t>lukovnikov</w:t>
-      </w:r>
-      <w:proofErr w:type="spellEnd"/>
-      <w:r>
-        <w:rPr>
-          <w:lang w:val="ru-RU"/>
-        </w:rPr>
-        <w:t xml:space="preserve"> </w:t>
-      </w:r>
-      <w:proofErr w:type="spellStart"/>
-      <w:r>
-        <w:t>dmitry</w:t>
-      </w:r>
-      <w:proofErr w:type="spellEnd"/>
-      <w:r>
-        <w:rPr>
-          <w:lang w:val="ru-RU"/>
-        </w:rPr>
-        <w:t xml:space="preserve"> </w:t>
-      </w:r>
-      <w:proofErr w:type="spellStart"/>
-      <w:r>
-        <w:t>romanovich</w:t>
-      </w:r>
-      <w:proofErr w:type="spellEnd"/>
-      <w:r>
-        <w:rPr>
-          <w:lang w:val="ru-RU"/>
-        </w:rPr>
-        <w:t xml:space="preserve"> </w:t>
-      </w:r>
-      <w:proofErr w:type="spellStart"/>
-      <w:r>
-        <w:t>lukovnikov</w:t>
-      </w:r>
-      <w:proofErr w:type="spellEnd"/>
-      <w:r>
-        <w:rPr>
-          <w:lang w:val="ru-RU"/>
-        </w:rPr>
-        <w:t xml:space="preserve"> </w:t>
-      </w:r>
-      <w:proofErr w:type="spellStart"/>
-      <w:r>
-        <w:t>dmitry</w:t>
-      </w:r>
-      <w:proofErr w:type="spellEnd"/>
-      <w:r>
-        <w:rPr>
-          <w:lang w:val="ru-RU"/>
-        </w:rPr>
-        <w:t xml:space="preserve"> </w:t>
-      </w:r>
-      <w:proofErr w:type="spellStart"/>
-      <w:r>
-        <w:t>romanovich</w:t>
-      </w:r>
-      <w:proofErr w:type="spellEnd"/>
-      <w:r>
-        <w:rPr>
-          <w:lang w:val="ru-RU"/>
-        </w:rPr>
-        <w:t xml:space="preserve"> </w:t>
-      </w:r>
-      <w:proofErr w:type="spellStart"/>
-      <w:r>
-        <w:t>lukovnikov</w:t>
-      </w:r>
-      <w:proofErr w:type="spellEnd"/>
-      <w:r>
-        <w:rPr>
-          <w:lang w:val="ru-RU"/>
-        </w:rPr>
-        <w:t xml:space="preserve"> </w:t>
-      </w:r>
-      <w:proofErr w:type="spellStart"/>
-      <w:r>
-        <w:t>dmitry</w:t>
-      </w:r>
-      <w:proofErr w:type="spellEnd"/>
-      <w:r>
-        <w:rPr>
-          <w:lang w:val="ru-RU"/>
-        </w:rPr>
-        <w:t xml:space="preserve"> </w:t>
-      </w:r>
-      <w:proofErr w:type="spellStart"/>
-      <w:r>
-        <w:t>romanovich</w:t>
-      </w:r>
-      <w:proofErr w:type="spellEnd"/>
-      <w:r>
-        <w:rPr>
-          <w:lang w:val="ru-RU"/>
-        </w:rPr>
-        <w:t xml:space="preserve"> </w:t>
-      </w:r>
-      <w:proofErr w:type="spellStart"/>
-      <w:r>
-        <w:t>lukovnikov</w:t>
-      </w:r>
-      <w:proofErr w:type="spellEnd"/>
-      <w:r>
-        <w:rPr>
-          <w:lang w:val="ru-RU"/>
-        </w:rPr>
-        <w:t xml:space="preserve"> </w:t>
-      </w:r>
-      <w:proofErr w:type="spellStart"/>
-      <w:r>
-        <w:t>dmitry</w:t>
-      </w:r>
-      <w:proofErr w:type="spellEnd"/>
-      <w:r>
-        <w:rPr>
-          <w:lang w:val="ru-RU"/>
-        </w:rPr>
-        <w:t xml:space="preserve"> </w:t>
-      </w:r>
-      <w:proofErr w:type="spellStart"/>
-      <w:r>
-        <w:t>romanovich</w:t>
-      </w:r>
-      <w:proofErr w:type="spellEnd"/>
-      <w:r>
-        <w:rPr>
-          <w:lang w:val="ru-RU"/>
-        </w:rPr>
-        <w:t xml:space="preserve"> </w:t>
-      </w:r>
-      <w:proofErr w:type="spellStart"/>
-      <w:r>
-        <w:t>lukovnikov</w:t>
-      </w:r>
-      <w:proofErr w:type="spellEnd"/>
-      <w:r>
-        <w:rPr>
-          <w:lang w:val="ru-RU"/>
-        </w:rPr>
-        <w:t xml:space="preserve"> </w:t>
-      </w:r>
-      <w:proofErr w:type="spellStart"/>
-      <w:r>
-        <w:t>dmitry</w:t>
-      </w:r>
-      <w:proofErr w:type="spellEnd"/>
-      <w:r>
-        <w:rPr>
-          <w:lang w:val="ru-RU"/>
-        </w:rPr>
-        <w:t xml:space="preserve"> </w:t>
-      </w:r>
-      <w:proofErr w:type="spellStart"/>
-      <w:r>
-        <w:t>romanovich</w:t>
-      </w:r>
-      <w:proofErr w:type="spellEnd"/>
-      <w:r>
-        <w:rPr>
-          <w:lang w:val="ru-RU"/>
-        </w:rPr>
-        <w:t xml:space="preserve"> </w:t>
-      </w:r>
-      <w:proofErr w:type="spellStart"/>
-      <w:r>
-        <w:t>lukovnikov</w:t>
-      </w:r>
-      <w:proofErr w:type="spellEnd"/>
-      <w:r>
-        <w:rPr>
-          <w:lang w:val="ru-RU"/>
-        </w:rPr>
-        <w:t xml:space="preserve"> </w:t>
-      </w:r>
-      <w:proofErr w:type="spellStart"/>
-      <w:r>
-        <w:t>dmitry</w:t>
-      </w:r>
-      <w:proofErr w:type="spellEnd"/>
-      <w:r>
-        <w:rPr>
-          <w:lang w:val="ru-RU"/>
-        </w:rPr>
-        <w:t xml:space="preserve"> </w:t>
-      </w:r>
-      <w:proofErr w:type="spellStart"/>
-      <w:r>
-        <w:t>romanovich</w:t>
-      </w:r>
-      <w:proofErr w:type="spellEnd"/>
-      <w:r>
-        <w:rPr>
-          <w:lang w:val="ru-RU"/>
-        </w:rPr>
-        <w:t xml:space="preserve"> </w:t>
-      </w:r>
-      <w:proofErr w:type="spellStart"/>
-      <w:r>
-        <w:t>lukovnikov</w:t>
-      </w:r>
-      <w:proofErr w:type="spellEnd"/>
-      <w:r>
-        <w:rPr>
-          <w:lang w:val="ru-RU"/>
-        </w:rPr>
-        <w:t xml:space="preserve"> </w:t>
-      </w:r>
-      <w:proofErr w:type="spellStart"/>
-      <w:r>
-        <w:t>dmitry</w:t>
-      </w:r>
-      <w:proofErr w:type="spellEnd"/>
-      <w:r>
-        <w:rPr>
-          <w:lang w:val="ru-RU"/>
-        </w:rPr>
-        <w:t xml:space="preserve"> </w:t>
-      </w:r>
-      <w:proofErr w:type="spellStart"/>
-      <w:r>
-        <w:t>romanovich</w:t>
-      </w:r>
-      <w:proofErr w:type="spellEnd"/>
-      <w:r>
-        <w:rPr>
-          <w:lang w:val="ru-RU"/>
-        </w:rPr>
-        <w:t xml:space="preserve"> </w:t>
-      </w:r>
-      <w:proofErr w:type="spellStart"/>
-      <w:r>
-        <w:t>lukovnikov</w:t>
-      </w:r>
-      <w:proofErr w:type="spellEnd"/>
-      <w:r>
-        <w:rPr>
-          <w:lang w:val="ru-RU"/>
-        </w:rPr>
-        <w:t xml:space="preserve"> </w:t>
-      </w:r>
-      <w:proofErr w:type="spellStart"/>
-      <w:r>
-        <w:t>dmitry</w:t>
-      </w:r>
-      <w:proofErr w:type="spellEnd"/>
-      <w:r>
-        <w:rPr>
-          <w:lang w:val="ru-RU"/>
-        </w:rPr>
-        <w:t xml:space="preserve"> </w:t>
-      </w:r>
-      <w:proofErr w:type="spellStart"/>
-      <w:r>
-        <w:t>romanovich</w:t>
-      </w:r>
-      <w:proofErr w:type="spellEnd"/>
-      <w:r>
-        <w:rPr>
-          <w:lang w:val="ru-RU"/>
-        </w:rPr>
-        <w:t>";</w:t>
-      </w:r>
-    </w:p>
-    <w:p>
-      <w:pPr>
-        <w:pStyle w:val="af0"/>
-      </w:pPr>
-      <w:r>
-        <w:rPr>
-          <w:lang w:val="ru-RU"/>
-        </w:rPr>
-        <w:t xml:space="preserve">    </w:t>
-      </w:r>
-      <w:r>
-        <w:t>Encoder encoder(text);</w:t>
-      </w:r>
-    </w:p>
-    <w:p>
-      <w:pPr>
-        <w:pStyle w:val="af0"/>
-      </w:pPr>
-      <w:r>
-        <w:t xml:space="preserve">    </w:t>
-      </w:r>
-      <w:proofErr w:type="spellStart"/>
-      <w:r>
-        <w:t>encoder.encode</w:t>
-      </w:r>
-      <w:proofErr w:type="spellEnd"/>
-      <w:r>
-        <w:t>();</w:t>
-      </w:r>
-    </w:p>
-    <w:p>
-      <w:pPr>
-        <w:pStyle w:val="af0"/>
-      </w:pPr>
-      <w:r>
-        <w:t xml:space="preserve">    </w:t>
-      </w:r>
-      <w:proofErr w:type="spellStart"/>
-      <w:r>
-        <w:t>encoder.printTable</w:t>
-      </w:r>
-      <w:proofErr w:type="spellEnd"/>
-      <w:r>
-        <w:t>();</w:t>
-      </w:r>
-    </w:p>
-    <w:p>
-      <w:pPr>
-        <w:pStyle w:val="af0"/>
-      </w:pPr>
-      <w:r>
-        <w:t xml:space="preserve">    </w:t>
-      </w:r>
-      <w:proofErr w:type="spellStart"/>
-      <w:r>
-        <w:t>encoder.statistics</w:t>
-      </w:r>
-      <w:proofErr w:type="spellEnd"/>
-      <w:r>
-        <w:t>();</w:t>
-      </w:r>
-    </w:p>
-    <w:p>
-      <w:pPr>
-        <w:pStyle w:val="af0"/>
-      </w:pPr>
-      <w:r>
-        <w:t xml:space="preserve">    </w:t>
-      </w:r>
-      <w:proofErr w:type="spellStart"/>
-      <w:r>
-        <w:t>cout</w:t>
-      </w:r>
-      <w:proofErr w:type="spellEnd"/>
-      <w:r>
-        <w:t xml:space="preserve"> &lt;&lt; </w:t>
-      </w:r>
-      <w:proofErr w:type="spellStart"/>
-      <w:r>
-        <w:t>encoder.getEncodedText</w:t>
-      </w:r>
-      <w:proofErr w:type="spellEnd"/>
-      <w:r>
-        <w:t xml:space="preserve">() &lt;&lt; </w:t>
-      </w:r>
-      <w:proofErr w:type="spellStart"/>
-      <w:r>
-        <w:t>endl</w:t>
-      </w:r>
-      <w:proofErr w:type="spellEnd"/>
-      <w:r>
-        <w:t>;</w:t>
-      </w:r>
-    </w:p>
-    <w:p>
-      <w:pPr>
-        <w:pStyle w:val="af0"/>
-      </w:pPr>
-      <w:r>
-        <w:t xml:space="preserve">    </w:t>
-      </w:r>
-      <w:proofErr w:type="spellStart"/>
-      <w:r>
-        <w:t>cout</w:t>
-      </w:r>
-      <w:proofErr w:type="spellEnd"/>
-      <w:r>
-        <w:t xml:space="preserve"> &lt;&lt; </w:t>
-      </w:r>
-      <w:proofErr w:type="spellStart"/>
-      <w:r>
-        <w:t>encoder.decode</w:t>
-      </w:r>
-      <w:proofErr w:type="spellEnd"/>
-      <w:r>
-        <w:t>(</w:t>
-      </w:r>
-      <w:proofErr w:type="spellStart"/>
-      <w:r>
-        <w:t>encoder.getEncodedText</w:t>
-      </w:r>
-      <w:proofErr w:type="spellEnd"/>
-      <w:r>
-        <w:t xml:space="preserve">()) &lt;&lt; </w:t>
-      </w:r>
-      <w:proofErr w:type="spellStart"/>
-      <w:r>
-        <w:t>endl</w:t>
-      </w:r>
-      <w:proofErr w:type="spellEnd"/>
-      <w:r>
-        <w:t>;</w:t>
-      </w:r>
-    </w:p>
-    <w:p>
-      <w:pPr>
-        <w:pStyle w:val="af0"/>
-      </w:pPr>
-      <w:r>
-        <w:t xml:space="preserve">    return 0;</w:t>
-      </w:r>
-    </w:p>
-    <w:p>
-      <w:pPr>
-        <w:pStyle w:val="af0"/>
-        <w:rPr>
-          <w:lang w:val="ru-RU"/>
-        </w:rPr>
-      </w:pPr>
-      <w:r>
         <w:t>}</w:t>
       </w:r>
     </w:p>
@@ -22353,7 +22212,15 @@
         <w:pStyle w:val="af0"/>
       </w:pPr>
       <w:r>
-        <w:t xml:space="preserve">    Node(int frequency, char symbol) : frequency(frequency), symbol(symbol) {</w:t>
+        <w:t xml:space="preserve">    </w:t>
+      </w:r>
+      <w:proofErr w:type="gramStart"/>
+      <w:r>
+        <w:t>Node(</w:t>
+      </w:r>
+      <w:proofErr w:type="gramEnd"/>
+      <w:r>
+        <w:t>int frequency, char symbol) : frequency(frequency), symbol(symbol) {</w:t>
       </w:r>
     </w:p>
     <w:p>
@@ -22472,7 +22339,15 @@
         <w:pStyle w:val="af0"/>
       </w:pPr>
       <w:r>
-        <w:t xml:space="preserve">    explicit Encoder(const string &amp;text) : text(text), length(</w:t>
+        <w:t xml:space="preserve">    explicit </w:t>
+      </w:r>
+      <w:proofErr w:type="gramStart"/>
+      <w:r>
+        <w:t>Encoder(</w:t>
+      </w:r>
+      <w:proofErr w:type="gramEnd"/>
+      <w:r>
+        <w:t>const string &amp;text) : text(text), length(</w:t>
       </w:r>
       <w:proofErr w:type="spellStart"/>
       <w:r>
@@ -22493,7 +22368,15 @@
         <w:pStyle w:val="af0"/>
       </w:pPr>
       <w:r>
-        <w:t xml:space="preserve">    void encode(){</w:t>
+        <w:t xml:space="preserve">    void </w:t>
+      </w:r>
+      <w:proofErr w:type="gramStart"/>
+      <w:r>
+        <w:t>encode(</w:t>
+      </w:r>
+      <w:proofErr w:type="gramEnd"/>
+      <w:r>
+        <w:t>){</w:t>
       </w:r>
     </w:p>
     <w:p>
@@ -22594,15 +22477,31 @@
       </w:r>
       <w:proofErr w:type="spellEnd"/>
       <w:r>
-        <w:t>]) { node-&gt;frequency++; found = true; break; }</w:t>
-      </w:r>
-    </w:p>
-    <w:p>
-      <w:pPr>
-        <w:pStyle w:val="af0"/>
-      </w:pPr>
-      <w:r>
-        <w:t xml:space="preserve">            if (!found) </w:t>
+        <w:t xml:space="preserve">]) </w:t>
+      </w:r>
+      <w:proofErr w:type="gramStart"/>
+      <w:r>
+        <w:t>{ node</w:t>
+      </w:r>
+      <w:proofErr w:type="gramEnd"/>
+      <w:r>
+        <w:t>-&gt;frequency++; found = true; break; }</w:t>
+      </w:r>
+    </w:p>
+    <w:p>
+      <w:pPr>
+        <w:pStyle w:val="af0"/>
+      </w:pPr>
+      <w:r>
+        <w:t xml:space="preserve">            if </w:t>
+      </w:r>
+      <w:proofErr w:type="gramStart"/>
+      <w:r>
+        <w:t>(!found</w:t>
+      </w:r>
+      <w:proofErr w:type="gramEnd"/>
+      <w:r>
+        <w:t xml:space="preserve">) </w:t>
       </w:r>
       <w:proofErr w:type="spellStart"/>
       <w:r>
@@ -22650,10 +22549,12 @@
         <w:t xml:space="preserve">        sort(</w:t>
       </w:r>
       <w:proofErr w:type="spellStart"/>
+      <w:proofErr w:type="gramStart"/>
       <w:r>
         <w:t>nodes.begin</w:t>
       </w:r>
       <w:proofErr w:type="spellEnd"/>
+      <w:proofErr w:type="gramEnd"/>
       <w:r>
         <w:t xml:space="preserve">(), </w:t>
       </w:r>
@@ -22677,30 +22578,78 @@
     <w:p>
       <w:pPr>
         <w:pStyle w:val="af0"/>
-      </w:pPr>
-      <w:r>
-        <w:t xml:space="preserve">        });</w:t>
-      </w:r>
-    </w:p>
-    <w:p>
-      <w:pPr>
-        <w:pStyle w:val="af0"/>
-      </w:pPr>
-    </w:p>
-    <w:p>
-      <w:pPr>
-        <w:pStyle w:val="af0"/>
-      </w:pPr>
-      <w:r>
-        <w:t xml:space="preserve">        if (</w:t>
-      </w:r>
-      <w:proofErr w:type="spellStart"/>
-      <w:r>
-        <w:t>nodes.empty</w:t>
-      </w:r>
-      <w:proofErr w:type="spellEnd"/>
-      <w:r>
-        <w:t>()) return;</w:t>
+        <w:rPr>
+          <w:lang w:val="ru-RU"/>
+        </w:rPr>
+      </w:pPr>
+      <w:r>
+        <w:t xml:space="preserve">        </w:t>
+      </w:r>
+      <w:r>
+        <w:rPr>
+          <w:lang w:val="ru-RU"/>
+        </w:rPr>
+        <w:t>});</w:t>
+      </w:r>
+    </w:p>
+    <w:p>
+      <w:pPr>
+        <w:pStyle w:val="af0"/>
+        <w:rPr>
+          <w:lang w:val="ru-RU"/>
+        </w:rPr>
+      </w:pPr>
+    </w:p>
+    <w:p>
+      <w:pPr>
+        <w:pStyle w:val="af0"/>
+        <w:rPr>
+          <w:lang w:val="ru-RU"/>
+        </w:rPr>
+      </w:pPr>
+      <w:r>
+        <w:rPr>
+          <w:lang w:val="ru-RU"/>
+        </w:rPr>
+        <w:t xml:space="preserve">        </w:t>
+      </w:r>
+      <w:r>
+        <w:t>if</w:t>
+      </w:r>
+      <w:r>
+        <w:rPr>
+          <w:lang w:val="ru-RU"/>
+        </w:rPr>
+        <w:t xml:space="preserve"> (</w:t>
+      </w:r>
+      <w:proofErr w:type="gramStart"/>
+      <w:r>
+        <w:t>nodes</w:t>
+      </w:r>
+      <w:r>
+        <w:rPr>
+          <w:lang w:val="ru-RU"/>
+        </w:rPr>
+        <w:t>.</w:t>
+      </w:r>
+      <w:r>
+        <w:t>empty</w:t>
+      </w:r>
+      <w:proofErr w:type="gramEnd"/>
+      <w:r>
+        <w:rPr>
+          <w:lang w:val="ru-RU"/>
+        </w:rPr>
+        <w:t xml:space="preserve">()) </w:t>
+      </w:r>
+      <w:r>
+        <w:t>return</w:t>
+      </w:r>
+      <w:r>
+        <w:rPr>
+          <w:lang w:val="ru-RU"/>
+        </w:rPr>
+        <w:t>;</w:t>
       </w:r>
     </w:p>
     <w:p>
@@ -22733,14 +22682,23 @@
     <w:p>
       <w:pPr>
         <w:pStyle w:val="af0"/>
-      </w:pPr>
-    </w:p>
-    <w:p>
-      <w:pPr>
-        <w:pStyle w:val="af0"/>
-      </w:pPr>
-      <w:r>
-        <w:t xml:space="preserve">        // Build Huffman tree</w:t>
+        <w:rPr>
+          <w:lang w:val="ru-RU"/>
+        </w:rPr>
+      </w:pPr>
+    </w:p>
+    <w:p>
+      <w:pPr>
+        <w:pStyle w:val="af0"/>
+      </w:pPr>
+      <w:r>
+        <w:rPr>
+          <w:lang w:val="ru-RU"/>
+        </w:rPr>
+        <w:t xml:space="preserve">        </w:t>
+      </w:r>
+      <w:r>
+        <w:t>// Build Huffman tree</w:t>
       </w:r>
     </w:p>
     <w:p>
@@ -22751,10 +22709,12 @@
         <w:t xml:space="preserve">        while (</w:t>
       </w:r>
       <w:proofErr w:type="spellStart"/>
+      <w:proofErr w:type="gramStart"/>
       <w:r>
         <w:t>nodes.size</w:t>
       </w:r>
       <w:proofErr w:type="spellEnd"/>
+      <w:proofErr w:type="gramEnd"/>
       <w:r>
         <w:t>() &gt; 1) {</w:t>
       </w:r>
@@ -22767,10 +22727,12 @@
         <w:t xml:space="preserve">            Node *left = </w:t>
       </w:r>
       <w:proofErr w:type="spellStart"/>
+      <w:proofErr w:type="gramStart"/>
       <w:r>
         <w:t>nodes.back</w:t>
       </w:r>
       <w:proofErr w:type="spellEnd"/>
+      <w:proofErr w:type="gramEnd"/>
       <w:r>
         <w:t xml:space="preserve">(); </w:t>
       </w:r>
@@ -22791,10 +22753,12 @@
         <w:t xml:space="preserve">            Node *right = </w:t>
       </w:r>
       <w:proofErr w:type="spellStart"/>
+      <w:proofErr w:type="gramStart"/>
       <w:r>
         <w:t>nodes.back</w:t>
       </w:r>
       <w:proofErr w:type="spellEnd"/>
+      <w:proofErr w:type="gramEnd"/>
       <w:r>
         <w:t xml:space="preserve">(); </w:t>
       </w:r>
@@ -22839,8 +22803,13 @@
         <w:t xml:space="preserve">            </w:t>
       </w:r>
       <w:proofErr w:type="spellStart"/>
-      <w:r>
-        <w:t>nodes.emplace_back</w:t>
+      <w:proofErr w:type="gramStart"/>
+      <w:r>
+        <w:t>nodes.emplace</w:t>
+      </w:r>
+      <w:proofErr w:type="gramEnd"/>
+      <w:r>
+        <w:t>_back</w:t>
       </w:r>
       <w:proofErr w:type="spellEnd"/>
       <w:r>
@@ -22855,10 +22824,12 @@
         <w:t xml:space="preserve">            sort(</w:t>
       </w:r>
       <w:proofErr w:type="spellStart"/>
+      <w:proofErr w:type="gramStart"/>
       <w:r>
         <w:t>nodes.begin</w:t>
       </w:r>
       <w:proofErr w:type="spellEnd"/>
+      <w:proofErr w:type="gramEnd"/>
       <w:r>
         <w:t xml:space="preserve">(), </w:t>
       </w:r>
@@ -22903,10 +22874,12 @@
         <w:t xml:space="preserve">        root = </w:t>
       </w:r>
       <w:proofErr w:type="spellStart"/>
+      <w:proofErr w:type="gramStart"/>
       <w:r>
         <w:t>nodes.back</w:t>
       </w:r>
       <w:proofErr w:type="spellEnd"/>
+      <w:proofErr w:type="gramEnd"/>
       <w:r>
         <w:t xml:space="preserve">(); </w:t>
       </w:r>
@@ -22937,7 +22910,15 @@
         <w:pStyle w:val="af0"/>
       </w:pPr>
       <w:r>
-        <w:t xml:space="preserve">        codes(root, "");</w:t>
+        <w:t xml:space="preserve">        </w:t>
+      </w:r>
+      <w:proofErr w:type="gramStart"/>
+      <w:r>
+        <w:t>codes(</w:t>
+      </w:r>
+      <w:proofErr w:type="gramEnd"/>
+      <w:r>
+        <w:t>root, "");</w:t>
       </w:r>
     </w:p>
     <w:p>
@@ -23035,7 +23016,15 @@
         <w:pStyle w:val="af0"/>
       </w:pPr>
       <w:r>
-        <w:t xml:space="preserve">    void codes(Node *node, string code){</w:t>
+        <w:t xml:space="preserve">    void </w:t>
+      </w:r>
+      <w:proofErr w:type="gramStart"/>
+      <w:r>
+        <w:t>codes(</w:t>
+      </w:r>
+      <w:proofErr w:type="gramEnd"/>
+      <w:r>
+        <w:t>Node *node, string code){</w:t>
       </w:r>
     </w:p>
     <w:p>
@@ -23083,7 +23072,15 @@
       </w:r>
       <w:proofErr w:type="spellEnd"/>
       <w:r>
-        <w:t>) { node-&gt;code = code; return; }</w:t>
+        <w:t xml:space="preserve">) </w:t>
+      </w:r>
+      <w:proofErr w:type="gramStart"/>
+      <w:r>
+        <w:t>{ node</w:t>
+      </w:r>
+      <w:proofErr w:type="gramEnd"/>
+      <w:r>
+        <w:t>-&gt;code = code; return; }</w:t>
       </w:r>
     </w:p>
     <w:p>
@@ -23123,12 +23120,17 @@
         <w:t xml:space="preserve">    string </w:t>
       </w:r>
       <w:proofErr w:type="spellStart"/>
+      <w:proofErr w:type="gramStart"/>
       <w:r>
         <w:t>getCode</w:t>
       </w:r>
       <w:proofErr w:type="spellEnd"/>
       <w:r>
-        <w:t>(char symbol, Node *cur) {</w:t>
+        <w:t>(</w:t>
+      </w:r>
+      <w:proofErr w:type="gramEnd"/>
+      <w:r>
+        <w:t>char symbol, Node *cur) {</w:t>
       </w:r>
     </w:p>
     <w:p>
@@ -23168,7 +23170,15 @@
         <w:pStyle w:val="af0"/>
       </w:pPr>
       <w:r>
-        <w:t xml:space="preserve">        if (cur-&gt;left != </w:t>
+        <w:t xml:space="preserve">        if (cur-&gt;</w:t>
+      </w:r>
+      <w:proofErr w:type="gramStart"/>
+      <w:r>
+        <w:t>left !</w:t>
+      </w:r>
+      <w:proofErr w:type="gramEnd"/>
+      <w:r>
+        <w:t xml:space="preserve">= </w:t>
       </w:r>
       <w:proofErr w:type="spellStart"/>
       <w:r>
@@ -23187,20 +23197,33 @@
         <w:t xml:space="preserve">            string code = </w:t>
       </w:r>
       <w:proofErr w:type="spellStart"/>
+      <w:proofErr w:type="gramStart"/>
       <w:r>
         <w:t>getCode</w:t>
       </w:r>
       <w:proofErr w:type="spellEnd"/>
       <w:r>
-        <w:t>(symbol, cur-&gt;left);</w:t>
-      </w:r>
-    </w:p>
-    <w:p>
-      <w:pPr>
-        <w:pStyle w:val="af0"/>
-      </w:pPr>
-      <w:r>
-        <w:t xml:space="preserve">            if (code != "") return code;</w:t>
+        <w:t>(</w:t>
+      </w:r>
+      <w:proofErr w:type="gramEnd"/>
+      <w:r>
+        <w:t>symbol, cur-&gt;left);</w:t>
+      </w:r>
+    </w:p>
+    <w:p>
+      <w:pPr>
+        <w:pStyle w:val="af0"/>
+      </w:pPr>
+      <w:r>
+        <w:t xml:space="preserve">            if (</w:t>
+      </w:r>
+      <w:proofErr w:type="gramStart"/>
+      <w:r>
+        <w:t>code !</w:t>
+      </w:r>
+      <w:proofErr w:type="gramEnd"/>
+      <w:r>
+        <w:t>= "") return code;</w:t>
       </w:r>
     </w:p>
     <w:p>
@@ -23216,7 +23239,15 @@
         <w:pStyle w:val="af0"/>
       </w:pPr>
       <w:r>
-        <w:t xml:space="preserve">        if (cur-&gt;right != </w:t>
+        <w:t xml:space="preserve">        if (cur-&gt;</w:t>
+      </w:r>
+      <w:proofErr w:type="gramStart"/>
+      <w:r>
+        <w:t>right !</w:t>
+      </w:r>
+      <w:proofErr w:type="gramEnd"/>
+      <w:r>
+        <w:t xml:space="preserve">= </w:t>
       </w:r>
       <w:proofErr w:type="spellStart"/>
       <w:r>
@@ -23235,20 +23266,33 @@
         <w:t xml:space="preserve">            string code = </w:t>
       </w:r>
       <w:proofErr w:type="spellStart"/>
+      <w:proofErr w:type="gramStart"/>
       <w:r>
         <w:t>getCode</w:t>
       </w:r>
       <w:proofErr w:type="spellEnd"/>
       <w:r>
-        <w:t>(symbol, cur-&gt;right);</w:t>
-      </w:r>
-    </w:p>
-    <w:p>
-      <w:pPr>
-        <w:pStyle w:val="af0"/>
-      </w:pPr>
-      <w:r>
-        <w:t xml:space="preserve">            if (code != "") return code;</w:t>
+        <w:t>(</w:t>
+      </w:r>
+      <w:proofErr w:type="gramEnd"/>
+      <w:r>
+        <w:t>symbol, cur-&gt;right);</w:t>
+      </w:r>
+    </w:p>
+    <w:p>
+      <w:pPr>
+        <w:pStyle w:val="af0"/>
+      </w:pPr>
+      <w:r>
+        <w:t xml:space="preserve">            if (</w:t>
+      </w:r>
+      <w:proofErr w:type="gramStart"/>
+      <w:r>
+        <w:t>code !</w:t>
+      </w:r>
+      <w:proofErr w:type="gramEnd"/>
+      <w:r>
+        <w:t>= "") return code;</w:t>
       </w:r>
     </w:p>
     <w:p>
@@ -23295,7 +23339,15 @@
         <w:pStyle w:val="af0"/>
       </w:pPr>
       <w:r>
-        <w:t xml:space="preserve">    string decode(string </w:t>
+        <w:t xml:space="preserve">    string </w:t>
+      </w:r>
+      <w:proofErr w:type="gramStart"/>
+      <w:r>
+        <w:t>decode(</w:t>
+      </w:r>
+      <w:proofErr w:type="gramEnd"/>
+      <w:r>
+        <w:t xml:space="preserve">string </w:t>
       </w:r>
       <w:proofErr w:type="spellStart"/>
       <w:r>
@@ -23362,12 +23414,17 @@
         <w:t xml:space="preserve">        for (char </w:t>
       </w:r>
       <w:proofErr w:type="spellStart"/>
+      <w:proofErr w:type="gramStart"/>
       <w:r>
         <w:t>i</w:t>
       </w:r>
       <w:proofErr w:type="spellEnd"/>
       <w:r>
-        <w:t xml:space="preserve"> : </w:t>
+        <w:t xml:space="preserve"> :</w:t>
+      </w:r>
+      <w:proofErr w:type="gramEnd"/>
+      <w:r>
+        <w:t xml:space="preserve"> </w:t>
       </w:r>
       <w:proofErr w:type="spellStart"/>
       <w:r>
@@ -23397,44 +23454,68 @@
     <w:p>
       <w:pPr>
         <w:pStyle w:val="af0"/>
-      </w:pPr>
-      <w:r>
-        <w:t xml:space="preserve">            else node = node-&gt;right;</w:t>
+        <w:rPr>
+          <w:lang w:val="ru-RU"/>
+        </w:rPr>
+      </w:pPr>
+      <w:r>
+        <w:t xml:space="preserve">            else</w:t>
+      </w:r>
+      <w:r>
+        <w:rPr>
+          <w:lang w:val="ru-RU"/>
+        </w:rPr>
+        <w:t xml:space="preserve"> </w:t>
+      </w:r>
+      <w:r>
+        <w:t>node</w:t>
+      </w:r>
+      <w:r>
+        <w:rPr>
+          <w:lang w:val="ru-RU"/>
+        </w:rPr>
+        <w:t xml:space="preserve"> = </w:t>
+      </w:r>
+      <w:r>
+        <w:t>node</w:t>
+      </w:r>
+      <w:r>
+        <w:rPr>
+          <w:lang w:val="ru-RU"/>
+        </w:rPr>
+        <w:t>-&gt;</w:t>
+      </w:r>
+      <w:r>
+        <w:t>right</w:t>
+      </w:r>
+      <w:r>
+        <w:rPr>
+          <w:lang w:val="ru-RU"/>
+        </w:rPr>
+        <w:t>;</w:t>
       </w:r>
     </w:p>
     <w:p>
       <w:pPr>
         <w:pStyle w:val="af2"/>
-        <w:rPr>
-          <w:lang w:val="en-US"/>
-        </w:rPr>
       </w:pPr>
       <w:r>
         <w:lastRenderedPageBreak/>
         <w:t>Продолжение</w:t>
       </w:r>
       <w:r>
-        <w:rPr>
-          <w:lang w:val="en-US"/>
-        </w:rPr>
         <w:t xml:space="preserve"> </w:t>
       </w:r>
       <w:r>
         <w:t>Листинг</w:t>
       </w:r>
       <w:r>
-        <w:rPr>
-          <w:lang w:val="en-US"/>
-        </w:rPr>
         <w:t xml:space="preserve"> </w:t>
       </w:r>
       <w:r>
         <w:t>Б</w:t>
       </w:r>
       <w:r>
-        <w:rPr>
-          <w:lang w:val="en-US"/>
-        </w:rPr>
         <w:t>.1</w:t>
       </w:r>
     </w:p>
@@ -23443,7 +23524,13 @@
         <w:pStyle w:val="af0"/>
       </w:pPr>
       <w:r>
-        <w:t xml:space="preserve">            if (node-&gt;left == </w:t>
+        <w:rPr>
+          <w:lang w:val="ru-RU"/>
+        </w:rPr>
+        <w:t xml:space="preserve">            </w:t>
+      </w:r>
+      <w:r>
+        <w:t xml:space="preserve">if (node-&gt;left == </w:t>
       </w:r>
       <w:proofErr w:type="spellStart"/>
       <w:r>
@@ -23454,6 +23541,7 @@
         <w:t xml:space="preserve"> &amp;&amp; node-&gt;right == </w:t>
       </w:r>
       <w:proofErr w:type="spellStart"/>
+      <w:proofErr w:type="gramStart"/>
       <w:r>
         <w:t>nullptr</w:t>
       </w:r>
@@ -23461,6 +23549,7 @@
       <w:r>
         <w:t>){</w:t>
       </w:r>
+      <w:proofErr w:type="gramEnd"/>
     </w:p>
     <w:p>
       <w:pPr>
@@ -23536,7 +23625,15 @@
         <w:pStyle w:val="af0"/>
       </w:pPr>
       <w:r>
-        <w:t xml:space="preserve">    void statistics() {</w:t>
+        <w:t xml:space="preserve">    void </w:t>
+      </w:r>
+      <w:proofErr w:type="gramStart"/>
+      <w:r>
+        <w:t>statistics(</w:t>
+      </w:r>
+      <w:proofErr w:type="gramEnd"/>
+      <w:r>
+        <w:t>) {</w:t>
       </w:r>
     </w:p>
     <w:p>
@@ -23663,12 +23760,17 @@
         <w:t xml:space="preserve">    const string &amp;</w:t>
       </w:r>
       <w:proofErr w:type="spellStart"/>
+      <w:proofErr w:type="gramStart"/>
       <w:r>
         <w:t>getEncodedText</w:t>
       </w:r>
       <w:proofErr w:type="spellEnd"/>
       <w:r>
-        <w:t>() const {</w:t>
+        <w:t>(</w:t>
+      </w:r>
+      <w:proofErr w:type="gramEnd"/>
+      <w:r>
+        <w:t>) const {</w:t>
       </w:r>
     </w:p>
     <w:p>
@@ -23705,7 +23807,15 @@
         <w:pStyle w:val="af0"/>
       </w:pPr>
       <w:r>
-        <w:t xml:space="preserve">    ~Encoder(){</w:t>
+        <w:t xml:space="preserve">    ~</w:t>
+      </w:r>
+      <w:proofErr w:type="gramStart"/>
+      <w:r>
+        <w:t>Encoder(</w:t>
+      </w:r>
+      <w:proofErr w:type="gramEnd"/>
+      <w:r>
+        <w:t>){</w:t>
       </w:r>
     </w:p>
     <w:p>
@@ -23766,7 +23876,15 @@
         <w:pStyle w:val="af0"/>
       </w:pPr>
       <w:r>
-        <w:t>int main() {</w:t>
+        <w:t xml:space="preserve">int </w:t>
+      </w:r>
+      <w:proofErr w:type="gramStart"/>
+      <w:r>
+        <w:t>main(</w:t>
+      </w:r>
+      <w:proofErr w:type="gramEnd"/>
+      <w:r>
+        <w:t>) {</w:t>
       </w:r>
     </w:p>
     <w:p>
@@ -23817,10 +23935,12 @@
         <w:t xml:space="preserve">    </w:t>
       </w:r>
       <w:proofErr w:type="spellStart"/>
+      <w:proofErr w:type="gramStart"/>
       <w:r>
         <w:t>encoder.encode</w:t>
       </w:r>
       <w:proofErr w:type="spellEnd"/>
+      <w:proofErr w:type="gramEnd"/>
       <w:r>
         <w:t>();</w:t>
       </w:r>
@@ -23841,10 +23961,12 @@
         <w:t xml:space="preserve"> &lt;&lt; "Encoded text: " &lt;&lt; </w:t>
       </w:r>
       <w:proofErr w:type="spellStart"/>
+      <w:proofErr w:type="gramStart"/>
       <w:r>
         <w:t>encoder.getEncodedText</w:t>
       </w:r>
       <w:proofErr w:type="spellEnd"/>
+      <w:proofErr w:type="gramEnd"/>
       <w:r>
         <w:t xml:space="preserve">() &lt;&lt; </w:t>
       </w:r>
@@ -23865,10 +23987,12 @@
         <w:t xml:space="preserve">    </w:t>
       </w:r>
       <w:proofErr w:type="spellStart"/>
+      <w:proofErr w:type="gramStart"/>
       <w:r>
         <w:t>encoder.statistics</w:t>
       </w:r>
       <w:proofErr w:type="spellEnd"/>
+      <w:proofErr w:type="gramEnd"/>
       <w:r>
         <w:t>();</w:t>
       </w:r>
@@ -23889,10 +24013,12 @@
         <w:t xml:space="preserve"> &lt;&lt; "Decoded text: " &lt;&lt; </w:t>
       </w:r>
       <w:proofErr w:type="spellStart"/>
+      <w:proofErr w:type="gramStart"/>
       <w:r>
         <w:t>encoder.decode</w:t>
       </w:r>
       <w:proofErr w:type="spellEnd"/>
+      <w:proofErr w:type="gramEnd"/>
       <w:r>
         <w:t>(</w:t>
       </w:r>
@@ -23935,7 +24061,7 @@
       </w:pPr>
     </w:p>
     <w:sectPr>
-      <w:footerReference w:type="default" r:id="rId17"/>
+      <w:footerReference w:type="default" r:id="rId16"/>
       <w:pgSz w:w="11906" w:h="16838"/>
       <w:pgMar w:top="1134" w:right="851" w:bottom="1134" w:left="1701" w:header="709" w:footer="709" w:gutter="0"/>
       <w:pgNumType w:start="1"/>
@@ -23948,7 +24074,7 @@
 </file>
 
 <file path=word/endnotes.xml><?xml version="1.0" encoding="utf-8"?>
-<w:endnotes xmlns:wpc="http://schemas.microsoft.com/office/word/2010/wordprocessingCanvas" xmlns:cx="http://schemas.microsoft.com/office/drawing/2014/chartex" xmlns:cx1="http://schemas.microsoft.com/office/drawing/2015/9/8/chartex" xmlns:cx2="http://schemas.microsoft.com/office/drawing/2015/10/21/chartex" xmlns:cx3="http://schemas.microsoft.com/office/drawing/2016/5/9/chartex" xmlns:cx4="http://schemas.microsoft.com/office/drawing/2016/5/10/chartex" xmlns:cx5="http://schemas.microsoft.com/office/drawing/2016/5/11/chartex" xmlns:cx6="http://schemas.microsoft.com/office/drawing/2016/5/12/chartex" xmlns:cx7="http://schemas.microsoft.com/office/drawing/2016/5/13/chartex" xmlns:cx8="http://schemas.microsoft.com/office/drawing/2016/5/14/chartex" xmlns:mc="http://schemas.openxmlformats.org/markup-compatibility/2006" xmlns:aink="http://schemas.microsoft.com/office/drawing/2016/ink" xmlns:am3d="http://schemas.microsoft.com/office/drawing/2017/model3d" xmlns:o="urn:schemas-microsoft-com:office:office" xmlns:r="http://schemas.openxmlformats.org/officeDocument/2006/relationships" xmlns:m="http://schemas.openxmlformats.org/officeDocument/2006/math" xmlns:v="urn:schemas-microsoft-com:vml" xmlns:wp14="http://schemas.microsoft.com/office/word/2010/wordprocessingDrawing" xmlns:wp="http://schemas.openxmlformats.org/drawingml/2006/wordprocessingDrawing" xmlns:w10="urn:schemas-microsoft-com:office:word" xmlns:w="http://schemas.openxmlformats.org/wordprocessingml/2006/main" xmlns:w14="http://schemas.microsoft.com/office/word/2010/wordml" xmlns:w15="http://schemas.microsoft.com/office/word/2012/wordml" xmlns:w16cex="http://schemas.microsoft.com/office/word/2018/wordml/cex" xmlns:w16cid="http://schemas.microsoft.com/office/word/2016/wordml/cid" xmlns:w16="http://schemas.microsoft.com/office/word/2018/wordml" xmlns:w16se="http://schemas.microsoft.com/office/word/2015/wordml/symex" xmlns:wpg="http://schemas.microsoft.com/office/word/2010/wordprocessingGroup" xmlns:wpi="http://schemas.microsoft.com/office/word/2010/wordprocessingInk" xmlns:wne="http://schemas.microsoft.com/office/word/2006/wordml" xmlns:wps="http://schemas.microsoft.com/office/word/2010/wordprocessingShape" mc:Ignorable="w14 w15 w16se w16cid w16 w16cex wp14">
+<w:endnotes xmlns:wpc="http://schemas.microsoft.com/office/word/2010/wordprocessingCanvas" xmlns:cx="http://schemas.microsoft.com/office/drawing/2014/chartex" xmlns:cx1="http://schemas.microsoft.com/office/drawing/2015/9/8/chartex" xmlns:cx2="http://schemas.microsoft.com/office/drawing/2015/10/21/chartex" xmlns:cx3="http://schemas.microsoft.com/office/drawing/2016/5/9/chartex" xmlns:cx4="http://schemas.microsoft.com/office/drawing/2016/5/10/chartex" xmlns:cx5="http://schemas.microsoft.com/office/drawing/2016/5/11/chartex" xmlns:cx6="http://schemas.microsoft.com/office/drawing/2016/5/12/chartex" xmlns:cx7="http://schemas.microsoft.com/office/drawing/2016/5/13/chartex" xmlns:cx8="http://schemas.microsoft.com/office/drawing/2016/5/14/chartex" xmlns:mc="http://schemas.openxmlformats.org/markup-compatibility/2006" xmlns:aink="http://schemas.microsoft.com/office/drawing/2016/ink" xmlns:am3d="http://schemas.microsoft.com/office/drawing/2017/model3d" xmlns:o="urn:schemas-microsoft-com:office:office" xmlns:oel="http://schemas.microsoft.com/office/2019/extlst" xmlns:r="http://schemas.openxmlformats.org/officeDocument/2006/relationships" xmlns:m="http://schemas.openxmlformats.org/officeDocument/2006/math" xmlns:v="urn:schemas-microsoft-com:vml" xmlns:wp14="http://schemas.microsoft.com/office/word/2010/wordprocessingDrawing" xmlns:wp="http://schemas.openxmlformats.org/drawingml/2006/wordprocessingDrawing" xmlns:w10="urn:schemas-microsoft-com:office:word" xmlns:w="http://schemas.openxmlformats.org/wordprocessingml/2006/main" xmlns:w14="http://schemas.microsoft.com/office/word/2010/wordml" xmlns:w15="http://schemas.microsoft.com/office/word/2012/wordml" xmlns:w16cex="http://schemas.microsoft.com/office/word/2018/wordml/cex" xmlns:w16cid="http://schemas.microsoft.com/office/word/2016/wordml/cid" xmlns:w16="http://schemas.microsoft.com/office/word/2018/wordml" xmlns:w16sdtdh="http://schemas.microsoft.com/office/word/2020/wordml/sdtdatahash" xmlns:w16se="http://schemas.microsoft.com/office/word/2015/wordml/symex" xmlns:wpg="http://schemas.microsoft.com/office/word/2010/wordprocessingGroup" xmlns:wpi="http://schemas.microsoft.com/office/word/2010/wordprocessingInk" xmlns:wne="http://schemas.microsoft.com/office/word/2006/wordml" xmlns:wps="http://schemas.microsoft.com/office/word/2010/wordprocessingShape" mc:Ignorable="w14 w15 w16se w16cid w16 w16cex w16sdtdh wp14">
   <w:endnote w:type="separator" w:id="-1">
     <w:p>
       <w:pPr>
@@ -23973,7 +24099,7 @@
 </file>
 
 <file path=word/footer1.xml><?xml version="1.0" encoding="utf-8"?>
-<w:ftr xmlns:wpc="http://schemas.microsoft.com/office/word/2010/wordprocessingCanvas" xmlns:cx="http://schemas.microsoft.com/office/drawing/2014/chartex" xmlns:cx1="http://schemas.microsoft.com/office/drawing/2015/9/8/chartex" xmlns:cx2="http://schemas.microsoft.com/office/drawing/2015/10/21/chartex" xmlns:cx3="http://schemas.microsoft.com/office/drawing/2016/5/9/chartex" xmlns:cx4="http://schemas.microsoft.com/office/drawing/2016/5/10/chartex" xmlns:cx5="http://schemas.microsoft.com/office/drawing/2016/5/11/chartex" xmlns:cx6="http://schemas.microsoft.com/office/drawing/2016/5/12/chartex" xmlns:cx7="http://schemas.microsoft.com/office/drawing/2016/5/13/chartex" xmlns:cx8="http://schemas.microsoft.com/office/drawing/2016/5/14/chartex" xmlns:mc="http://schemas.openxmlformats.org/markup-compatibility/2006" xmlns:aink="http://schemas.microsoft.com/office/drawing/2016/ink" xmlns:am3d="http://schemas.microsoft.com/office/drawing/2017/model3d" xmlns:o="urn:schemas-microsoft-com:office:office" xmlns:r="http://schemas.openxmlformats.org/officeDocument/2006/relationships" xmlns:m="http://schemas.openxmlformats.org/officeDocument/2006/math" xmlns:v="urn:schemas-microsoft-com:vml" xmlns:wp14="http://schemas.microsoft.com/office/word/2010/wordprocessingDrawing" xmlns:wp="http://schemas.openxmlformats.org/drawingml/2006/wordprocessingDrawing" xmlns:w10="urn:schemas-microsoft-com:office:word" xmlns:w="http://schemas.openxmlformats.org/wordprocessingml/2006/main" xmlns:w14="http://schemas.microsoft.com/office/word/2010/wordml" xmlns:w15="http://schemas.microsoft.com/office/word/2012/wordml" xmlns:w16cex="http://schemas.microsoft.com/office/word/2018/wordml/cex" xmlns:w16cid="http://schemas.microsoft.com/office/word/2016/wordml/cid" xmlns:w16="http://schemas.microsoft.com/office/word/2018/wordml" xmlns:w16se="http://schemas.microsoft.com/office/word/2015/wordml/symex" xmlns:wpg="http://schemas.microsoft.com/office/word/2010/wordprocessingGroup" xmlns:wpi="http://schemas.microsoft.com/office/word/2010/wordprocessingInk" xmlns:wne="http://schemas.microsoft.com/office/word/2006/wordml" xmlns:wps="http://schemas.microsoft.com/office/word/2010/wordprocessingShape" mc:Ignorable="w14 w15 w16se w16cid w16 w16cex wp14">
+<w:ftr xmlns:wpc="http://schemas.microsoft.com/office/word/2010/wordprocessingCanvas" xmlns:cx="http://schemas.microsoft.com/office/drawing/2014/chartex" xmlns:cx1="http://schemas.microsoft.com/office/drawing/2015/9/8/chartex" xmlns:cx2="http://schemas.microsoft.com/office/drawing/2015/10/21/chartex" xmlns:cx3="http://schemas.microsoft.com/office/drawing/2016/5/9/chartex" xmlns:cx4="http://schemas.microsoft.com/office/drawing/2016/5/10/chartex" xmlns:cx5="http://schemas.microsoft.com/office/drawing/2016/5/11/chartex" xmlns:cx6="http://schemas.microsoft.com/office/drawing/2016/5/12/chartex" xmlns:cx7="http://schemas.microsoft.com/office/drawing/2016/5/13/chartex" xmlns:cx8="http://schemas.microsoft.com/office/drawing/2016/5/14/chartex" xmlns:mc="http://schemas.openxmlformats.org/markup-compatibility/2006" xmlns:aink="http://schemas.microsoft.com/office/drawing/2016/ink" xmlns:am3d="http://schemas.microsoft.com/office/drawing/2017/model3d" xmlns:o="urn:schemas-microsoft-com:office:office" xmlns:oel="http://schemas.microsoft.com/office/2019/extlst" xmlns:r="http://schemas.openxmlformats.org/officeDocument/2006/relationships" xmlns:m="http://schemas.openxmlformats.org/officeDocument/2006/math" xmlns:v="urn:schemas-microsoft-com:vml" xmlns:wp14="http://schemas.microsoft.com/office/word/2010/wordprocessingDrawing" xmlns:wp="http://schemas.openxmlformats.org/drawingml/2006/wordprocessingDrawing" xmlns:w10="urn:schemas-microsoft-com:office:word" xmlns:w="http://schemas.openxmlformats.org/wordprocessingml/2006/main" xmlns:w14="http://schemas.microsoft.com/office/word/2010/wordml" xmlns:w15="http://schemas.microsoft.com/office/word/2012/wordml" xmlns:w16cex="http://schemas.microsoft.com/office/word/2018/wordml/cex" xmlns:w16cid="http://schemas.microsoft.com/office/word/2016/wordml/cid" xmlns:w16="http://schemas.microsoft.com/office/word/2018/wordml" xmlns:w16sdtdh="http://schemas.microsoft.com/office/word/2020/wordml/sdtdatahash" xmlns:w16se="http://schemas.microsoft.com/office/word/2015/wordml/symex" xmlns:wpg="http://schemas.microsoft.com/office/word/2010/wordprocessingGroup" xmlns:wpi="http://schemas.microsoft.com/office/word/2010/wordprocessingInk" xmlns:wne="http://schemas.microsoft.com/office/word/2006/wordml" xmlns:wps="http://schemas.microsoft.com/office/word/2010/wordprocessingShape" mc:Ignorable="w14 w15 w16se w16cid w16 w16cex w16sdtdh wp14">
   <w:sdt>
     <w:sdtPr>
       <w:id w:val="-1129314954"/>
@@ -23982,7 +24108,6 @@
         <w:docPartUnique/>
       </w:docPartObj>
     </w:sdtPr>
-    <w:sdtEndPr/>
     <w:sdtContent>
       <w:p>
         <w:pPr>
@@ -24027,7 +24152,7 @@
 </file>
 
 <file path=word/footnotes.xml><?xml version="1.0" encoding="utf-8"?>
-<w:footnotes xmlns:wpc="http://schemas.microsoft.com/office/word/2010/wordprocessingCanvas" xmlns:cx="http://schemas.microsoft.com/office/drawing/2014/chartex" xmlns:cx1="http://schemas.microsoft.com/office/drawing/2015/9/8/chartex" xmlns:cx2="http://schemas.microsoft.com/office/drawing/2015/10/21/chartex" xmlns:cx3="http://schemas.microsoft.com/office/drawing/2016/5/9/chartex" xmlns:cx4="http://schemas.microsoft.com/office/drawing/2016/5/10/chartex" xmlns:cx5="http://schemas.microsoft.com/office/drawing/2016/5/11/chartex" xmlns:cx6="http://schemas.microsoft.com/office/drawing/2016/5/12/chartex" xmlns:cx7="http://schemas.microsoft.com/office/drawing/2016/5/13/chartex" xmlns:cx8="http://schemas.microsoft.com/office/drawing/2016/5/14/chartex" xmlns:mc="http://schemas.openxmlformats.org/markup-compatibility/2006" xmlns:aink="http://schemas.microsoft.com/office/drawing/2016/ink" xmlns:am3d="http://schemas.microsoft.com/office/drawing/2017/model3d" xmlns:o="urn:schemas-microsoft-com:office:office" xmlns:r="http://schemas.openxmlformats.org/officeDocument/2006/relationships" xmlns:m="http://schemas.openxmlformats.org/officeDocument/2006/math" xmlns:v="urn:schemas-microsoft-com:vml" xmlns:wp14="http://schemas.microsoft.com/office/word/2010/wordprocessingDrawing" xmlns:wp="http://schemas.openxmlformats.org/drawingml/2006/wordprocessingDrawing" xmlns:w10="urn:schemas-microsoft-com:office:word" xmlns:w="http://schemas.openxmlformats.org/wordprocessingml/2006/main" xmlns:w14="http://schemas.microsoft.com/office/word/2010/wordml" xmlns:w15="http://schemas.microsoft.com/office/word/2012/wordml" xmlns:w16cex="http://schemas.microsoft.com/office/word/2018/wordml/cex" xmlns:w16cid="http://schemas.microsoft.com/office/word/2016/wordml/cid" xmlns:w16="http://schemas.microsoft.com/office/word/2018/wordml" xmlns:w16se="http://schemas.microsoft.com/office/word/2015/wordml/symex" xmlns:wpg="http://schemas.microsoft.com/office/word/2010/wordprocessingGroup" xmlns:wpi="http://schemas.microsoft.com/office/word/2010/wordprocessingInk" xmlns:wne="http://schemas.microsoft.com/office/word/2006/wordml" xmlns:wps="http://schemas.microsoft.com/office/word/2010/wordprocessingShape" mc:Ignorable="w14 w15 w16se w16cid w16 w16cex wp14">
+<w:footnotes xmlns:wpc="http://schemas.microsoft.com/office/word/2010/wordprocessingCanvas" xmlns:cx="http://schemas.microsoft.com/office/drawing/2014/chartex" xmlns:cx1="http://schemas.microsoft.com/office/drawing/2015/9/8/chartex" xmlns:cx2="http://schemas.microsoft.com/office/drawing/2015/10/21/chartex" xmlns:cx3="http://schemas.microsoft.com/office/drawing/2016/5/9/chartex" xmlns:cx4="http://schemas.microsoft.com/office/drawing/2016/5/10/chartex" xmlns:cx5="http://schemas.microsoft.com/office/drawing/2016/5/11/chartex" xmlns:cx6="http://schemas.microsoft.com/office/drawing/2016/5/12/chartex" xmlns:cx7="http://schemas.microsoft.com/office/drawing/2016/5/13/chartex" xmlns:cx8="http://schemas.microsoft.com/office/drawing/2016/5/14/chartex" xmlns:mc="http://schemas.openxmlformats.org/markup-compatibility/2006" xmlns:aink="http://schemas.microsoft.com/office/drawing/2016/ink" xmlns:am3d="http://schemas.microsoft.com/office/drawing/2017/model3d" xmlns:o="urn:schemas-microsoft-com:office:office" xmlns:oel="http://schemas.microsoft.com/office/2019/extlst" xmlns:r="http://schemas.openxmlformats.org/officeDocument/2006/relationships" xmlns:m="http://schemas.openxmlformats.org/officeDocument/2006/math" xmlns:v="urn:schemas-microsoft-com:vml" xmlns:wp14="http://schemas.microsoft.com/office/word/2010/wordprocessingDrawing" xmlns:wp="http://schemas.openxmlformats.org/drawingml/2006/wordprocessingDrawing" xmlns:w10="urn:schemas-microsoft-com:office:word" xmlns:w="http://schemas.openxmlformats.org/wordprocessingml/2006/main" xmlns:w14="http://schemas.microsoft.com/office/word/2010/wordml" xmlns:w15="http://schemas.microsoft.com/office/word/2012/wordml" xmlns:w16cex="http://schemas.microsoft.com/office/word/2018/wordml/cex" xmlns:w16cid="http://schemas.microsoft.com/office/word/2016/wordml/cid" xmlns:w16="http://schemas.microsoft.com/office/word/2018/wordml" xmlns:w16sdtdh="http://schemas.microsoft.com/office/word/2020/wordml/sdtdatahash" xmlns:w16se="http://schemas.microsoft.com/office/word/2015/wordml/symex" xmlns:wpg="http://schemas.microsoft.com/office/word/2010/wordprocessingGroup" xmlns:wpi="http://schemas.microsoft.com/office/word/2010/wordprocessingInk" xmlns:wne="http://schemas.microsoft.com/office/word/2006/wordml" xmlns:wps="http://schemas.microsoft.com/office/word/2010/wordprocessingShape" mc:Ignorable="w14 w15 w16se w16cid w16 w16cex w16sdtdh wp14">
   <w:footnote w:type="separator" w:id="-1">
     <w:p>
       <w:pPr>
@@ -24052,7 +24177,7 @@
 </file>
 
 <file path=word/numbering.xml><?xml version="1.0" encoding="utf-8"?>
-<w:numbering xmlns:wpc="http://schemas.microsoft.com/office/word/2010/wordprocessingCanvas" xmlns:cx="http://schemas.microsoft.com/office/drawing/2014/chartex" xmlns:cx1="http://schemas.microsoft.com/office/drawing/2015/9/8/chartex" xmlns:cx2="http://schemas.microsoft.com/office/drawing/2015/10/21/chartex" xmlns:cx3="http://schemas.microsoft.com/office/drawing/2016/5/9/chartex" xmlns:cx4="http://schemas.microsoft.com/office/drawing/2016/5/10/chartex" xmlns:cx5="http://schemas.microsoft.com/office/drawing/2016/5/11/chartex" xmlns:cx6="http://schemas.microsoft.com/office/drawing/2016/5/12/chartex" xmlns:cx7="http://schemas.microsoft.com/office/drawing/2016/5/13/chartex" xmlns:cx8="http://schemas.microsoft.com/office/drawing/2016/5/14/chartex" xmlns:mc="http://schemas.openxmlformats.org/markup-compatibility/2006" xmlns:aink="http://schemas.microsoft.com/office/drawing/2016/ink" xmlns:am3d="http://schemas.microsoft.com/office/drawing/2017/model3d" xmlns:o="urn:schemas-microsoft-com:office:office" xmlns:r="http://schemas.openxmlformats.org/officeDocument/2006/relationships" xmlns:m="http://schemas.openxmlformats.org/officeDocument/2006/math" xmlns:v="urn:schemas-microsoft-com:vml" xmlns:wp14="http://schemas.microsoft.com/office/word/2010/wordprocessingDrawing" xmlns:wp="http://schemas.openxmlformats.org/drawingml/2006/wordprocessingDrawing" xmlns:w10="urn:schemas-microsoft-com:office:word" xmlns:w="http://schemas.openxmlformats.org/wordprocessingml/2006/main" xmlns:w14="http://schemas.microsoft.com/office/word/2010/wordml" xmlns:w15="http://schemas.microsoft.com/office/word/2012/wordml" xmlns:w16cex="http://schemas.microsoft.com/office/word/2018/wordml/cex" xmlns:w16cid="http://schemas.microsoft.com/office/word/2016/wordml/cid" xmlns:w16="http://schemas.microsoft.com/office/word/2018/wordml" xmlns:w16se="http://schemas.microsoft.com/office/word/2015/wordml/symex" xmlns:wpg="http://schemas.microsoft.com/office/word/2010/wordprocessingGroup" xmlns:wpi="http://schemas.microsoft.com/office/word/2010/wordprocessingInk" xmlns:wne="http://schemas.microsoft.com/office/word/2006/wordml" xmlns:wps="http://schemas.microsoft.com/office/word/2010/wordprocessingShape" mc:Ignorable="w14 w15 w16se w16cid w16 w16cex wp14">
+<w:numbering xmlns:wpc="http://schemas.microsoft.com/office/word/2010/wordprocessingCanvas" xmlns:cx="http://schemas.microsoft.com/office/drawing/2014/chartex" xmlns:cx1="http://schemas.microsoft.com/office/drawing/2015/9/8/chartex" xmlns:cx2="http://schemas.microsoft.com/office/drawing/2015/10/21/chartex" xmlns:cx3="http://schemas.microsoft.com/office/drawing/2016/5/9/chartex" xmlns:cx4="http://schemas.microsoft.com/office/drawing/2016/5/10/chartex" xmlns:cx5="http://schemas.microsoft.com/office/drawing/2016/5/11/chartex" xmlns:cx6="http://schemas.microsoft.com/office/drawing/2016/5/12/chartex" xmlns:cx7="http://schemas.microsoft.com/office/drawing/2016/5/13/chartex" xmlns:cx8="http://schemas.microsoft.com/office/drawing/2016/5/14/chartex" xmlns:mc="http://schemas.openxmlformats.org/markup-compatibility/2006" xmlns:aink="http://schemas.microsoft.com/office/drawing/2016/ink" xmlns:am3d="http://schemas.microsoft.com/office/drawing/2017/model3d" xmlns:o="urn:schemas-microsoft-com:office:office" xmlns:oel="http://schemas.microsoft.com/office/2019/extlst" xmlns:r="http://schemas.openxmlformats.org/officeDocument/2006/relationships" xmlns:m="http://schemas.openxmlformats.org/officeDocument/2006/math" xmlns:v="urn:schemas-microsoft-com:vml" xmlns:wp14="http://schemas.microsoft.com/office/word/2010/wordprocessingDrawing" xmlns:wp="http://schemas.openxmlformats.org/drawingml/2006/wordprocessingDrawing" xmlns:w10="urn:schemas-microsoft-com:office:word" xmlns:w="http://schemas.openxmlformats.org/wordprocessingml/2006/main" xmlns:w14="http://schemas.microsoft.com/office/word/2010/wordml" xmlns:w15="http://schemas.microsoft.com/office/word/2012/wordml" xmlns:w16cex="http://schemas.microsoft.com/office/word/2018/wordml/cex" xmlns:w16cid="http://schemas.microsoft.com/office/word/2016/wordml/cid" xmlns:w16="http://schemas.microsoft.com/office/word/2018/wordml" xmlns:w16sdtdh="http://schemas.microsoft.com/office/word/2020/wordml/sdtdatahash" xmlns:w16se="http://schemas.microsoft.com/office/word/2015/wordml/symex" xmlns:wpg="http://schemas.microsoft.com/office/word/2010/wordprocessingGroup" xmlns:wpi="http://schemas.microsoft.com/office/word/2010/wordprocessingInk" xmlns:wne="http://schemas.microsoft.com/office/word/2006/wordml" xmlns:wps="http://schemas.microsoft.com/office/word/2010/wordprocessingShape" mc:Ignorable="w14 w15 w16se w16cid w16 w16cex w16sdtdh wp14">
   <w:abstractNum w:abstractNumId="0" w15:restartNumberingAfterBreak="0">
     <w:nsid w:val="005908E0"/>
     <w:multiLevelType w:val="hybridMultilevel"/>
@@ -26155,46 +26280,46 @@
       </w:pPr>
     </w:lvl>
   </w:abstractNum>
-  <w:num w:numId="1">
+  <w:num w:numId="1" w16cid:durableId="912740212">
     <w:abstractNumId w:val="18"/>
   </w:num>
-  <w:num w:numId="2">
+  <w:num w:numId="2" w16cid:durableId="1487473515">
     <w:abstractNumId w:val="7"/>
   </w:num>
-  <w:num w:numId="3">
+  <w:num w:numId="3" w16cid:durableId="1359434060">
     <w:abstractNumId w:val="8"/>
   </w:num>
-  <w:num w:numId="4">
+  <w:num w:numId="4" w16cid:durableId="257832990">
     <w:abstractNumId w:val="20"/>
   </w:num>
-  <w:num w:numId="5">
+  <w:num w:numId="5" w16cid:durableId="1860657228">
     <w:abstractNumId w:val="17"/>
   </w:num>
-  <w:num w:numId="6">
+  <w:num w:numId="6" w16cid:durableId="977413837">
     <w:abstractNumId w:val="4"/>
   </w:num>
-  <w:num w:numId="7">
+  <w:num w:numId="7" w16cid:durableId="1755710877">
     <w:abstractNumId w:val="14"/>
   </w:num>
-  <w:num w:numId="8">
+  <w:num w:numId="8" w16cid:durableId="2102988866">
     <w:abstractNumId w:val="12"/>
   </w:num>
-  <w:num w:numId="9">
+  <w:num w:numId="9" w16cid:durableId="1645744063">
     <w:abstractNumId w:val="0"/>
   </w:num>
-  <w:num w:numId="10">
+  <w:num w:numId="10" w16cid:durableId="1386024331">
     <w:abstractNumId w:val="15"/>
   </w:num>
-  <w:num w:numId="11">
+  <w:num w:numId="11" w16cid:durableId="1338343248">
     <w:abstractNumId w:val="6"/>
   </w:num>
-  <w:num w:numId="12">
+  <w:num w:numId="12" w16cid:durableId="212082508">
     <w:abstractNumId w:val="11"/>
   </w:num>
-  <w:num w:numId="13">
+  <w:num w:numId="13" w16cid:durableId="1871532295">
     <w:abstractNumId w:val="5"/>
   </w:num>
-  <w:num w:numId="14">
+  <w:num w:numId="14" w16cid:durableId="1080978244">
     <w:abstractNumId w:val="11"/>
     <w:lvlOverride w:ilvl="0">
       <w:startOverride w:val="1"/>
@@ -26224,7 +26349,7 @@
       <w:startOverride w:val="1"/>
     </w:lvlOverride>
   </w:num>
-  <w:num w:numId="15">
+  <w:num w:numId="15" w16cid:durableId="569005598">
     <w:abstractNumId w:val="11"/>
     <w:lvlOverride w:ilvl="0">
       <w:startOverride w:val="1"/>
@@ -26254,13 +26379,13 @@
       <w:startOverride w:val="1"/>
     </w:lvlOverride>
   </w:num>
-  <w:num w:numId="16">
+  <w:num w:numId="16" w16cid:durableId="1556160469">
     <w:abstractNumId w:val="10"/>
   </w:num>
-  <w:num w:numId="17">
+  <w:num w:numId="17" w16cid:durableId="1954247226">
     <w:abstractNumId w:val="2"/>
   </w:num>
-  <w:num w:numId="18">
+  <w:num w:numId="18" w16cid:durableId="1641496790">
     <w:abstractNumId w:val="11"/>
     <w:lvlOverride w:ilvl="0">
       <w:startOverride w:val="1"/>
@@ -26290,29 +26415,29 @@
       <w:startOverride w:val="1"/>
     </w:lvlOverride>
   </w:num>
-  <w:num w:numId="19">
+  <w:num w:numId="19" w16cid:durableId="1185443260">
     <w:abstractNumId w:val="1"/>
   </w:num>
-  <w:num w:numId="20">
+  <w:num w:numId="20" w16cid:durableId="1730806782">
     <w:abstractNumId w:val="3"/>
   </w:num>
-  <w:num w:numId="21">
+  <w:num w:numId="21" w16cid:durableId="588318526">
     <w:abstractNumId w:val="9"/>
   </w:num>
-  <w:num w:numId="22">
+  <w:num w:numId="22" w16cid:durableId="746457281">
     <w:abstractNumId w:val="13"/>
   </w:num>
-  <w:num w:numId="23">
+  <w:num w:numId="23" w16cid:durableId="1656448214">
     <w:abstractNumId w:val="19"/>
   </w:num>
-  <w:num w:numId="24">
+  <w:num w:numId="24" w16cid:durableId="1255016508">
     <w:abstractNumId w:val="16"/>
   </w:num>
 </w:numbering>
 </file>
 
 <file path=word/styles.xml><?xml version="1.0" encoding="utf-8"?>
-<w:styles xmlns:mc="http://schemas.openxmlformats.org/markup-compatibility/2006" xmlns:r="http://schemas.openxmlformats.org/officeDocument/2006/relationships" xmlns:w="http://schemas.openxmlformats.org/wordprocessingml/2006/main" xmlns:w14="http://schemas.microsoft.com/office/word/2010/wordml" xmlns:w15="http://schemas.microsoft.com/office/word/2012/wordml" xmlns:w16cex="http://schemas.microsoft.com/office/word/2018/wordml/cex" xmlns:w16cid="http://schemas.microsoft.com/office/word/2016/wordml/cid" xmlns:w16="http://schemas.microsoft.com/office/word/2018/wordml" xmlns:w16se="http://schemas.microsoft.com/office/word/2015/wordml/symex" mc:Ignorable="w14 w15 w16se w16cid w16 w16cex">
+<w:styles xmlns:mc="http://schemas.openxmlformats.org/markup-compatibility/2006" xmlns:r="http://schemas.openxmlformats.org/officeDocument/2006/relationships" xmlns:w="http://schemas.openxmlformats.org/wordprocessingml/2006/main" xmlns:w14="http://schemas.microsoft.com/office/word/2010/wordml" xmlns:w15="http://schemas.microsoft.com/office/word/2012/wordml" xmlns:w16cex="http://schemas.microsoft.com/office/word/2018/wordml/cex" xmlns:w16cid="http://schemas.microsoft.com/office/word/2016/wordml/cid" xmlns:w16="http://schemas.microsoft.com/office/word/2018/wordml" xmlns:w16sdtdh="http://schemas.microsoft.com/office/word/2020/wordml/sdtdatahash" xmlns:w16se="http://schemas.microsoft.com/office/word/2015/wordml/symex" mc:Ignorable="w14 w15 w16se w16cid w16 w16cex w16sdtdh">
   <w:docDefaults>
     <w:rPrDefault>
       <w:rPr>

</xml_diff>